<commit_message>
Huffman y exporta bases de datos
</commit_message>
<xml_diff>
--- a/AlmacenEbenEzer/Documentación/Documentación.docx
+++ b/AlmacenEbenEzer/Documentación/Documentación.docx
@@ -158,7 +158,7 @@
           <w:r>
             <w:fldChar w:fldCharType="separate"/>
           </w:r>
-          <w:hyperlink w:anchor="_Toc39859781" w:history="1">
+          <w:hyperlink w:anchor="_Toc39861093" w:history="1">
             <w:r>
               <w:rPr>
                 <w:rStyle w:val="Hipervnculo"/>
@@ -185,7 +185,7 @@
                 <w:noProof/>
                 <w:webHidden/>
               </w:rPr>
-              <w:instrText xml:space="preserve"> PAGEREF _Toc39859781 \h </w:instrText>
+              <w:instrText xml:space="preserve"> PAGEREF _Toc39861093 \h </w:instrText>
             </w:r>
             <w:r>
               <w:rPr>
@@ -228,7 +228,7 @@
               <w:lang w:eastAsia="es-GT"/>
             </w:rPr>
           </w:pPr>
-          <w:hyperlink w:anchor="_Toc39859782" w:history="1">
+          <w:hyperlink w:anchor="_Toc39861094" w:history="1">
             <w:r>
               <w:rPr>
                 <w:rStyle w:val="Hipervnculo"/>
@@ -255,7 +255,7 @@
                 <w:noProof/>
                 <w:webHidden/>
               </w:rPr>
-              <w:instrText xml:space="preserve"> PAGEREF _Toc39859782 \h </w:instrText>
+              <w:instrText xml:space="preserve"> PAGEREF _Toc39861094 \h </w:instrText>
             </w:r>
             <w:r>
               <w:rPr>
@@ -298,7 +298,7 @@
               <w:lang w:eastAsia="es-GT"/>
             </w:rPr>
           </w:pPr>
-          <w:hyperlink w:anchor="_Toc39859783" w:history="1">
+          <w:hyperlink w:anchor="_Toc39861095" w:history="1">
             <w:r>
               <w:rPr>
                 <w:rStyle w:val="Hipervnculo"/>
@@ -325,7 +325,7 @@
                 <w:noProof/>
                 <w:webHidden/>
               </w:rPr>
-              <w:instrText xml:space="preserve"> PAGEREF _Toc39859783 \h </w:instrText>
+              <w:instrText xml:space="preserve"> PAGEREF _Toc39861095 \h </w:instrText>
             </w:r>
             <w:r>
               <w:rPr>
@@ -368,7 +368,7 @@
               <w:lang w:eastAsia="es-GT"/>
             </w:rPr>
           </w:pPr>
-          <w:hyperlink w:anchor="_Toc39859784" w:history="1">
+          <w:hyperlink w:anchor="_Toc39861096" w:history="1">
             <w:r>
               <w:rPr>
                 <w:rStyle w:val="Hipervnculo"/>
@@ -395,7 +395,7 @@
                 <w:noProof/>
                 <w:webHidden/>
               </w:rPr>
-              <w:instrText xml:space="preserve"> PAGEREF _Toc39859784 \h </w:instrText>
+              <w:instrText xml:space="preserve"> PAGEREF _Toc39861096 \h </w:instrText>
             </w:r>
             <w:r>
               <w:rPr>
@@ -438,7 +438,7 @@
               <w:lang w:eastAsia="es-GT"/>
             </w:rPr>
           </w:pPr>
-          <w:hyperlink w:anchor="_Toc39859785" w:history="1">
+          <w:hyperlink w:anchor="_Toc39861097" w:history="1">
             <w:r>
               <w:rPr>
                 <w:rStyle w:val="Hipervnculo"/>
@@ -465,7 +465,7 @@
                 <w:noProof/>
                 <w:webHidden/>
               </w:rPr>
-              <w:instrText xml:space="preserve"> PAGEREF _Toc39859785 \h </w:instrText>
+              <w:instrText xml:space="preserve"> PAGEREF _Toc39861097 \h </w:instrText>
             </w:r>
             <w:r>
               <w:rPr>
@@ -508,7 +508,7 @@
               <w:lang w:eastAsia="es-GT"/>
             </w:rPr>
           </w:pPr>
-          <w:hyperlink w:anchor="_Toc39859786" w:history="1">
+          <w:hyperlink w:anchor="_Toc39861098" w:history="1">
             <w:r>
               <w:rPr>
                 <w:rStyle w:val="Hipervnculo"/>
@@ -535,7 +535,7 @@
                 <w:noProof/>
                 <w:webHidden/>
               </w:rPr>
-              <w:instrText xml:space="preserve"> PAGEREF _Toc39859786 \h </w:instrText>
+              <w:instrText xml:space="preserve"> PAGEREF _Toc39861098 \h </w:instrText>
             </w:r>
             <w:r>
               <w:rPr>
@@ -578,7 +578,7 @@
               <w:lang w:eastAsia="es-GT"/>
             </w:rPr>
           </w:pPr>
-          <w:hyperlink w:anchor="_Toc39859787" w:history="1">
+          <w:hyperlink w:anchor="_Toc39861099" w:history="1">
             <w:r>
               <w:rPr>
                 <w:rStyle w:val="Hipervnculo"/>
@@ -605,7 +605,7 @@
                 <w:noProof/>
                 <w:webHidden/>
               </w:rPr>
-              <w:instrText xml:space="preserve"> PAGEREF _Toc39859787 \h </w:instrText>
+              <w:instrText xml:space="preserve"> PAGEREF _Toc39861099 \h </w:instrText>
             </w:r>
             <w:r>
               <w:rPr>
@@ -648,7 +648,7 @@
               <w:lang w:eastAsia="es-GT"/>
             </w:rPr>
           </w:pPr>
-          <w:hyperlink w:anchor="_Toc39859788" w:history="1">
+          <w:hyperlink w:anchor="_Toc39861100" w:history="1">
             <w:r>
               <w:rPr>
                 <w:rStyle w:val="Hipervnculo"/>
@@ -675,7 +675,7 @@
                 <w:noProof/>
                 <w:webHidden/>
               </w:rPr>
-              <w:instrText xml:space="preserve"> PAGEREF _Toc39859788 \h </w:instrText>
+              <w:instrText xml:space="preserve"> PAGEREF _Toc39861100 \h </w:instrText>
             </w:r>
             <w:r>
               <w:rPr>
@@ -718,7 +718,7 @@
               <w:lang w:eastAsia="es-GT"/>
             </w:rPr>
           </w:pPr>
-          <w:hyperlink w:anchor="_Toc39859789" w:history="1">
+          <w:hyperlink w:anchor="_Toc39861101" w:history="1">
             <w:r>
               <w:rPr>
                 <w:rStyle w:val="Hipervnculo"/>
@@ -745,7 +745,7 @@
                 <w:noProof/>
                 <w:webHidden/>
               </w:rPr>
-              <w:instrText xml:space="preserve"> PAGEREF _Toc39859789 \h </w:instrText>
+              <w:instrText xml:space="preserve"> PAGEREF _Toc39861101 \h </w:instrText>
             </w:r>
             <w:r>
               <w:rPr>
@@ -788,7 +788,7 @@
               <w:lang w:eastAsia="es-GT"/>
             </w:rPr>
           </w:pPr>
-          <w:hyperlink w:anchor="_Toc39859790" w:history="1">
+          <w:hyperlink w:anchor="_Toc39861102" w:history="1">
             <w:r>
               <w:rPr>
                 <w:rStyle w:val="Hipervnculo"/>
@@ -815,7 +815,7 @@
                 <w:noProof/>
                 <w:webHidden/>
               </w:rPr>
-              <w:instrText xml:space="preserve"> PAGEREF _Toc39859790 \h </w:instrText>
+              <w:instrText xml:space="preserve"> PAGEREF _Toc39861102 \h </w:instrText>
             </w:r>
             <w:r>
               <w:rPr>
@@ -858,7 +858,7 @@
               <w:lang w:eastAsia="es-GT"/>
             </w:rPr>
           </w:pPr>
-          <w:hyperlink w:anchor="_Toc39859791" w:history="1">
+          <w:hyperlink w:anchor="_Toc39861103" w:history="1">
             <w:r>
               <w:rPr>
                 <w:rStyle w:val="Hipervnculo"/>
@@ -885,7 +885,7 @@
                 <w:noProof/>
                 <w:webHidden/>
               </w:rPr>
-              <w:instrText xml:space="preserve"> PAGEREF _Toc39859791 \h </w:instrText>
+              <w:instrText xml:space="preserve"> PAGEREF _Toc39861103 \h </w:instrText>
             </w:r>
             <w:r>
               <w:rPr>
@@ -928,7 +928,7 @@
               <w:lang w:eastAsia="es-GT"/>
             </w:rPr>
           </w:pPr>
-          <w:hyperlink w:anchor="_Toc39859792" w:history="1">
+          <w:hyperlink w:anchor="_Toc39861104" w:history="1">
             <w:r>
               <w:rPr>
                 <w:rStyle w:val="Hipervnculo"/>
@@ -955,7 +955,7 @@
                 <w:noProof/>
                 <w:webHidden/>
               </w:rPr>
-              <w:instrText xml:space="preserve"> PAGEREF _Toc39859792 \h </w:instrText>
+              <w:instrText xml:space="preserve"> PAGEREF _Toc39861104 \h </w:instrText>
             </w:r>
             <w:r>
               <w:rPr>
@@ -998,13 +998,13 @@
               <w:lang w:eastAsia="es-GT"/>
             </w:rPr>
           </w:pPr>
-          <w:hyperlink w:anchor="_Toc39859793" w:history="1">
+          <w:hyperlink w:anchor="_Toc39861105" w:history="1">
             <w:r>
               <w:rPr>
                 <w:rStyle w:val="Hipervnculo"/>
                 <w:noProof/>
               </w:rPr>
-              <w:t>Diagramas de Secuencia</w:t>
+              <w:t>Diagramas de Comunicación</w:t>
             </w:r>
             <w:r>
               <w:rPr>
@@ -1025,7 +1025,7 @@
                 <w:noProof/>
                 <w:webHidden/>
               </w:rPr>
-              <w:instrText xml:space="preserve"> PAGEREF _Toc39859793 \h </w:instrText>
+              <w:instrText xml:space="preserve"> PAGEREF _Toc39861105 \h </w:instrText>
             </w:r>
             <w:r>
               <w:rPr>
@@ -1068,7 +1068,7 @@
               <w:lang w:eastAsia="es-GT"/>
             </w:rPr>
           </w:pPr>
-          <w:hyperlink w:anchor="_Toc39859794" w:history="1">
+          <w:hyperlink w:anchor="_Toc39861106" w:history="1">
             <w:r>
               <w:rPr>
                 <w:rStyle w:val="Hipervnculo"/>
@@ -1095,7 +1095,7 @@
                 <w:noProof/>
                 <w:webHidden/>
               </w:rPr>
-              <w:instrText xml:space="preserve"> PAGEREF _Toc39859794 \h </w:instrText>
+              <w:instrText xml:space="preserve"> PAGEREF _Toc39861106 \h </w:instrText>
             </w:r>
             <w:r>
               <w:rPr>
@@ -1138,7 +1138,7 @@
               <w:lang w:eastAsia="es-GT"/>
             </w:rPr>
           </w:pPr>
-          <w:hyperlink w:anchor="_Toc39859795" w:history="1">
+          <w:hyperlink w:anchor="_Toc39861107" w:history="1">
             <w:r>
               <w:rPr>
                 <w:rStyle w:val="Hipervnculo"/>
@@ -1165,7 +1165,7 @@
                 <w:noProof/>
                 <w:webHidden/>
               </w:rPr>
-              <w:instrText xml:space="preserve"> PAGEREF _Toc39859795 \h </w:instrText>
+              <w:instrText xml:space="preserve"> PAGEREF _Toc39861107 \h </w:instrText>
             </w:r>
             <w:r>
               <w:rPr>
@@ -1208,7 +1208,7 @@
               <w:lang w:eastAsia="es-GT"/>
             </w:rPr>
           </w:pPr>
-          <w:hyperlink w:anchor="_Toc39859796" w:history="1">
+          <w:hyperlink w:anchor="_Toc39861108" w:history="1">
             <w:r>
               <w:rPr>
                 <w:rStyle w:val="Hipervnculo"/>
@@ -1235,7 +1235,77 @@
                 <w:noProof/>
                 <w:webHidden/>
               </w:rPr>
-              <w:instrText xml:space="preserve"> PAGEREF _Toc39859796 \h </w:instrText>
+              <w:instrText xml:space="preserve"> PAGEREF _Toc39861108 \h </w:instrText>
+            </w:r>
+            <w:r>
+              <w:rPr>
+                <w:noProof/>
+                <w:webHidden/>
+              </w:rPr>
+            </w:r>
+            <w:r>
+              <w:rPr>
+                <w:noProof/>
+                <w:webHidden/>
+              </w:rPr>
+              <w:fldChar w:fldCharType="separate"/>
+            </w:r>
+            <w:r>
+              <w:rPr>
+                <w:noProof/>
+                <w:webHidden/>
+              </w:rPr>
+              <w:t>6</w:t>
+            </w:r>
+            <w:r>
+              <w:rPr>
+                <w:noProof/>
+                <w:webHidden/>
+              </w:rPr>
+              <w:fldChar w:fldCharType="end"/>
+            </w:r>
+          </w:hyperlink>
+        </w:p>
+        <w:p>
+          <w:pPr>
+            <w:pStyle w:val="TDC1"/>
+            <w:tabs>
+              <w:tab w:val="right" w:leader="dot" w:pos="8828"/>
+            </w:tabs>
+            <w:rPr>
+              <w:rFonts w:eastAsiaTheme="minorEastAsia"/>
+              <w:noProof/>
+              <w:lang w:eastAsia="es-GT"/>
+            </w:rPr>
+          </w:pPr>
+          <w:hyperlink w:anchor="_Toc39861109" w:history="1">
+            <w:r>
+              <w:rPr>
+                <w:rStyle w:val="Hipervnculo"/>
+                <w:noProof/>
+              </w:rPr>
+              <w:t>Máquinas de Estado</w:t>
+            </w:r>
+            <w:r>
+              <w:rPr>
+                <w:noProof/>
+                <w:webHidden/>
+              </w:rPr>
+              <w:tab/>
+            </w:r>
+            <w:r>
+              <w:rPr>
+                <w:noProof/>
+                <w:webHidden/>
+              </w:rPr>
+              <w:fldChar w:fldCharType="begin"/>
+            </w:r>
+            <w:r>
+              <w:rPr>
+                <w:noProof/>
+                <w:webHidden/>
+              </w:rPr>
+              <w:instrText xml:space="preserve"> PAGEREF _Toc39861109 \h </w:instrText>
             </w:r>
             <w:r>
               <w:rPr>
@@ -1278,13 +1348,13 @@
               <w:lang w:eastAsia="es-GT"/>
             </w:rPr>
           </w:pPr>
-          <w:hyperlink w:anchor="_Toc39859797" w:history="1">
+          <w:hyperlink w:anchor="_Toc39861110" w:history="1">
             <w:r>
               <w:rPr>
                 <w:rStyle w:val="Hipervnculo"/>
                 <w:noProof/>
               </w:rPr>
-              <w:t>Diagramas de Comunicación</w:t>
+              <w:t>Sucursal</w:t>
             </w:r>
             <w:r>
               <w:rPr>
@@ -1305,7 +1375,7 @@
                 <w:noProof/>
                 <w:webHidden/>
               </w:rPr>
-              <w:instrText xml:space="preserve"> PAGEREF _Toc39859797 \h </w:instrText>
+              <w:instrText xml:space="preserve"> PAGEREF _Toc39861110 \h </w:instrText>
             </w:r>
             <w:r>
               <w:rPr>
@@ -1325,7 +1395,7 @@
                 <w:noProof/>
                 <w:webHidden/>
               </w:rPr>
-              <w:t>7</w:t>
+              <w:t>6</w:t>
             </w:r>
             <w:r>
               <w:rPr>
@@ -1338,7 +1408,7 @@
         </w:p>
         <w:p>
           <w:pPr>
-            <w:pStyle w:val="TDC3"/>
+            <w:pStyle w:val="TDC2"/>
             <w:tabs>
               <w:tab w:val="right" w:leader="dot" w:pos="8828"/>
             </w:tabs>
@@ -1348,13 +1418,13 @@
               <w:lang w:eastAsia="es-GT"/>
             </w:rPr>
           </w:pPr>
-          <w:hyperlink w:anchor="_Toc39859798" w:history="1">
+          <w:hyperlink w:anchor="_Toc39861111" w:history="1">
             <w:r>
               <w:rPr>
                 <w:rStyle w:val="Hipervnculo"/>
                 <w:noProof/>
               </w:rPr>
-              <w:t>Sucursal</w:t>
+              <w:t>Producto</w:t>
             </w:r>
             <w:r>
               <w:rPr>
@@ -1375,7 +1445,7 @@
                 <w:noProof/>
                 <w:webHidden/>
               </w:rPr>
-              <w:instrText xml:space="preserve"> PAGEREF _Toc39859798 \h </w:instrText>
+              <w:instrText xml:space="preserve"> PAGEREF _Toc39861111 \h </w:instrText>
             </w:r>
             <w:r>
               <w:rPr>
@@ -1395,147 +1465,7 @@
                 <w:noProof/>
                 <w:webHidden/>
               </w:rPr>
-              <w:t>7</w:t>
-            </w:r>
-            <w:r>
-              <w:rPr>
-                <w:noProof/>
-                <w:webHidden/>
-              </w:rPr>
-              <w:fldChar w:fldCharType="end"/>
-            </w:r>
-          </w:hyperlink>
-        </w:p>
-        <w:p>
-          <w:pPr>
-            <w:pStyle w:val="TDC3"/>
-            <w:tabs>
-              <w:tab w:val="right" w:leader="dot" w:pos="8828"/>
-            </w:tabs>
-            <w:rPr>
-              <w:rFonts w:eastAsiaTheme="minorEastAsia"/>
-              <w:noProof/>
-              <w:lang w:eastAsia="es-GT"/>
-            </w:rPr>
-          </w:pPr>
-          <w:hyperlink w:anchor="_Toc39859799" w:history="1">
-            <w:r>
-              <w:rPr>
-                <w:rStyle w:val="Hipervnculo"/>
-                <w:noProof/>
-              </w:rPr>
-              <w:t>Producto</w:t>
-            </w:r>
-            <w:r>
-              <w:rPr>
-                <w:noProof/>
-                <w:webHidden/>
-              </w:rPr>
-              <w:tab/>
-            </w:r>
-            <w:r>
-              <w:rPr>
-                <w:noProof/>
-                <w:webHidden/>
-              </w:rPr>
-              <w:fldChar w:fldCharType="begin"/>
-            </w:r>
-            <w:r>
-              <w:rPr>
-                <w:noProof/>
-                <w:webHidden/>
-              </w:rPr>
-              <w:instrText xml:space="preserve"> PAGEREF _Toc39859799 \h </w:instrText>
-            </w:r>
-            <w:r>
-              <w:rPr>
-                <w:noProof/>
-                <w:webHidden/>
-              </w:rPr>
-            </w:r>
-            <w:r>
-              <w:rPr>
-                <w:noProof/>
-                <w:webHidden/>
-              </w:rPr>
-              <w:fldChar w:fldCharType="separate"/>
-            </w:r>
-            <w:r>
-              <w:rPr>
-                <w:noProof/>
-                <w:webHidden/>
-              </w:rPr>
-              <w:t>7</w:t>
-            </w:r>
-            <w:r>
-              <w:rPr>
-                <w:noProof/>
-                <w:webHidden/>
-              </w:rPr>
-              <w:fldChar w:fldCharType="end"/>
-            </w:r>
-          </w:hyperlink>
-        </w:p>
-        <w:p>
-          <w:pPr>
-            <w:pStyle w:val="TDC3"/>
-            <w:tabs>
-              <w:tab w:val="right" w:leader="dot" w:pos="8828"/>
-            </w:tabs>
-            <w:rPr>
-              <w:rFonts w:eastAsiaTheme="minorEastAsia"/>
-              <w:noProof/>
-              <w:lang w:eastAsia="es-GT"/>
-            </w:rPr>
-          </w:pPr>
-          <w:hyperlink w:anchor="_Toc39859800" w:history="1">
-            <w:r>
-              <w:rPr>
-                <w:rStyle w:val="Hipervnculo"/>
-                <w:noProof/>
-              </w:rPr>
-              <w:t>Sucursal-Producto</w:t>
-            </w:r>
-            <w:r>
-              <w:rPr>
-                <w:noProof/>
-                <w:webHidden/>
-              </w:rPr>
-              <w:tab/>
-            </w:r>
-            <w:r>
-              <w:rPr>
-                <w:noProof/>
-                <w:webHidden/>
-              </w:rPr>
-              <w:fldChar w:fldCharType="begin"/>
-            </w:r>
-            <w:r>
-              <w:rPr>
-                <w:noProof/>
-                <w:webHidden/>
-              </w:rPr>
-              <w:instrText xml:space="preserve"> PAGEREF _Toc39859800 \h </w:instrText>
-            </w:r>
-            <w:r>
-              <w:rPr>
-                <w:noProof/>
-                <w:webHidden/>
-              </w:rPr>
-            </w:r>
-            <w:r>
-              <w:rPr>
-                <w:noProof/>
-                <w:webHidden/>
-              </w:rPr>
-              <w:fldChar w:fldCharType="separate"/>
-            </w:r>
-            <w:r>
-              <w:rPr>
-                <w:noProof/>
-                <w:webHidden/>
-              </w:rPr>
-              <w:t>7</w:t>
+              <w:t>6</w:t>
             </w:r>
             <w:r>
               <w:rPr>
@@ -1558,13 +1488,13 @@
               <w:lang w:eastAsia="es-GT"/>
             </w:rPr>
           </w:pPr>
-          <w:hyperlink w:anchor="_Toc39859801" w:history="1">
+          <w:hyperlink w:anchor="_Toc39861112" w:history="1">
             <w:r>
               <w:rPr>
                 <w:rStyle w:val="Hipervnculo"/>
                 <w:noProof/>
               </w:rPr>
-              <w:t>Máquinas de Estado</w:t>
+              <w:t>Resultados</w:t>
             </w:r>
             <w:r>
               <w:rPr>
@@ -1585,147 +1515,7 @@
                 <w:noProof/>
                 <w:webHidden/>
               </w:rPr>
-              <w:instrText xml:space="preserve"> PAGEREF _Toc39859801 \h </w:instrText>
-            </w:r>
-            <w:r>
-              <w:rPr>
-                <w:noProof/>
-                <w:webHidden/>
-              </w:rPr>
-            </w:r>
-            <w:r>
-              <w:rPr>
-                <w:noProof/>
-                <w:webHidden/>
-              </w:rPr>
-              <w:fldChar w:fldCharType="separate"/>
-            </w:r>
-            <w:r>
-              <w:rPr>
-                <w:noProof/>
-                <w:webHidden/>
-              </w:rPr>
-              <w:t>7</w:t>
-            </w:r>
-            <w:r>
-              <w:rPr>
-                <w:noProof/>
-                <w:webHidden/>
-              </w:rPr>
-              <w:fldChar w:fldCharType="end"/>
-            </w:r>
-          </w:hyperlink>
-        </w:p>
-        <w:p>
-          <w:pPr>
-            <w:pStyle w:val="TDC2"/>
-            <w:tabs>
-              <w:tab w:val="right" w:leader="dot" w:pos="8828"/>
-            </w:tabs>
-            <w:rPr>
-              <w:rFonts w:eastAsiaTheme="minorEastAsia"/>
-              <w:noProof/>
-              <w:lang w:eastAsia="es-GT"/>
-            </w:rPr>
-          </w:pPr>
-          <w:hyperlink w:anchor="_Toc39859802" w:history="1">
-            <w:r>
-              <w:rPr>
-                <w:rStyle w:val="Hipervnculo"/>
-                <w:noProof/>
-              </w:rPr>
-              <w:t>Sucursal</w:t>
-            </w:r>
-            <w:r>
-              <w:rPr>
-                <w:noProof/>
-                <w:webHidden/>
-              </w:rPr>
-              <w:tab/>
-            </w:r>
-            <w:r>
-              <w:rPr>
-                <w:noProof/>
-                <w:webHidden/>
-              </w:rPr>
-              <w:fldChar w:fldCharType="begin"/>
-            </w:r>
-            <w:r>
-              <w:rPr>
-                <w:noProof/>
-                <w:webHidden/>
-              </w:rPr>
-              <w:instrText xml:space="preserve"> PAGEREF _Toc39859802 \h </w:instrText>
-            </w:r>
-            <w:r>
-              <w:rPr>
-                <w:noProof/>
-                <w:webHidden/>
-              </w:rPr>
-            </w:r>
-            <w:r>
-              <w:rPr>
-                <w:noProof/>
-                <w:webHidden/>
-              </w:rPr>
-              <w:fldChar w:fldCharType="separate"/>
-            </w:r>
-            <w:r>
-              <w:rPr>
-                <w:noProof/>
-                <w:webHidden/>
-              </w:rPr>
-              <w:t>7</w:t>
-            </w:r>
-            <w:r>
-              <w:rPr>
-                <w:noProof/>
-                <w:webHidden/>
-              </w:rPr>
-              <w:fldChar w:fldCharType="end"/>
-            </w:r>
-          </w:hyperlink>
-        </w:p>
-        <w:p>
-          <w:pPr>
-            <w:pStyle w:val="TDC2"/>
-            <w:tabs>
-              <w:tab w:val="right" w:leader="dot" w:pos="8828"/>
-            </w:tabs>
-            <w:rPr>
-              <w:rFonts w:eastAsiaTheme="minorEastAsia"/>
-              <w:noProof/>
-              <w:lang w:eastAsia="es-GT"/>
-            </w:rPr>
-          </w:pPr>
-          <w:hyperlink w:anchor="_Toc39859803" w:history="1">
-            <w:r>
-              <w:rPr>
-                <w:rStyle w:val="Hipervnculo"/>
-                <w:noProof/>
-              </w:rPr>
-              <w:t>Producto</w:t>
-            </w:r>
-            <w:r>
-              <w:rPr>
-                <w:noProof/>
-                <w:webHidden/>
-              </w:rPr>
-              <w:tab/>
-            </w:r>
-            <w:r>
-              <w:rPr>
-                <w:noProof/>
-                <w:webHidden/>
-              </w:rPr>
-              <w:fldChar w:fldCharType="begin"/>
-            </w:r>
-            <w:r>
-              <w:rPr>
-                <w:noProof/>
-                <w:webHidden/>
-              </w:rPr>
-              <w:instrText xml:space="preserve"> PAGEREF _Toc39859803 \h </w:instrText>
+              <w:instrText xml:space="preserve"> PAGEREF _Toc39861112 \h </w:instrText>
             </w:r>
             <w:r>
               <w:rPr>
@@ -1777,7 +1567,7 @@
       <w:pPr>
         <w:pStyle w:val="Ttulo1"/>
       </w:pPr>
-      <w:bookmarkStart w:id="0" w:name="_Toc39859781"/>
+      <w:bookmarkStart w:id="0" w:name="_Toc39861093"/>
       <w:r>
         <w:lastRenderedPageBreak/>
         <w:t>Descripción del problema de</w:t>
@@ -1935,9 +1725,302 @@
           <w:sz w:val="24"/>
           <w:szCs w:val="24"/>
         </w:rPr>
-        <w:t xml:space="preserve">in </w:t>
-      </w:r>
-      <w:proofErr w:type="spellStart"/>
+        <w:t>in house</w:t>
+      </w:r>
+      <w:r>
+        <w:rPr>
+          <w:rFonts w:ascii="Times New Roman" w:hAnsi="Times New Roman" w:cs="Times New Roman"/>
+          <w:sz w:val="24"/>
+          <w:szCs w:val="24"/>
+        </w:rPr>
+        <w:t>, con un manejo de</w:t>
+      </w:r>
+      <w:r>
+        <w:rPr>
+          <w:rFonts w:ascii="Times New Roman" w:hAnsi="Times New Roman" w:cs="Times New Roman"/>
+          <w:sz w:val="24"/>
+          <w:szCs w:val="24"/>
+        </w:rPr>
+        <w:t xml:space="preserve"> </w:t>
+      </w:r>
+      <w:r>
+        <w:rPr>
+          <w:rFonts w:ascii="Times New Roman" w:hAnsi="Times New Roman" w:cs="Times New Roman"/>
+          <w:sz w:val="24"/>
+          <w:szCs w:val="24"/>
+        </w:rPr>
+        <w:t>datos totalmente personalizado utilizando árboles B*.</w:t>
+      </w:r>
+      <w:r>
+        <w:rPr>
+          <w:rFonts w:ascii="Times New Roman" w:hAnsi="Times New Roman" w:cs="Times New Roman"/>
+          <w:sz w:val="24"/>
+          <w:szCs w:val="24"/>
+        </w:rPr>
+        <w:t xml:space="preserve"> </w:t>
+      </w:r>
+    </w:p>
+    <w:p>
+      <w:pPr>
+        <w:ind w:firstLine="708"/>
+        <w:jc w:val="both"/>
+        <w:rPr>
+          <w:rFonts w:ascii="Times New Roman" w:hAnsi="Times New Roman" w:cs="Times New Roman"/>
+          <w:sz w:val="24"/>
+          <w:szCs w:val="24"/>
+        </w:rPr>
+      </w:pPr>
+      <w:r>
+        <w:rPr>
+          <w:rFonts w:ascii="Times New Roman" w:hAnsi="Times New Roman" w:cs="Times New Roman"/>
+          <w:sz w:val="24"/>
+          <w:szCs w:val="24"/>
+        </w:rPr>
+        <w:t>Luis Fernando, al seguir preocupado con que los datos puedan ser accedidos por</w:t>
+      </w:r>
+      <w:r>
+        <w:rPr>
+          <w:rFonts w:ascii="Times New Roman" w:hAnsi="Times New Roman" w:cs="Times New Roman"/>
+          <w:sz w:val="24"/>
+          <w:szCs w:val="24"/>
+        </w:rPr>
+        <w:t xml:space="preserve"> </w:t>
+      </w:r>
+      <w:r>
+        <w:rPr>
+          <w:rFonts w:ascii="Times New Roman" w:hAnsi="Times New Roman" w:cs="Times New Roman"/>
+          <w:sz w:val="24"/>
+          <w:szCs w:val="24"/>
+        </w:rPr>
+        <w:t xml:space="preserve">cualquier persona, no se siente del todo convencido. Por lo que se </w:t>
+      </w:r>
+      <w:r>
+        <w:rPr>
+          <w:rFonts w:ascii="Times New Roman" w:hAnsi="Times New Roman" w:cs="Times New Roman"/>
+          <w:sz w:val="24"/>
+          <w:szCs w:val="24"/>
+        </w:rPr>
+        <w:t>le propuso</w:t>
+      </w:r>
+      <w:r>
+        <w:rPr>
+          <w:rFonts w:ascii="Times New Roman" w:hAnsi="Times New Roman" w:cs="Times New Roman"/>
+          <w:sz w:val="24"/>
+          <w:szCs w:val="24"/>
+        </w:rPr>
+        <w:t xml:space="preserve"> que</w:t>
+      </w:r>
+      <w:r>
+        <w:rPr>
+          <w:rFonts w:ascii="Times New Roman" w:hAnsi="Times New Roman" w:cs="Times New Roman"/>
+          <w:sz w:val="24"/>
+          <w:szCs w:val="24"/>
+        </w:rPr>
+        <w:t xml:space="preserve"> </w:t>
+      </w:r>
+      <w:r>
+        <w:rPr>
+          <w:rFonts w:ascii="Times New Roman" w:hAnsi="Times New Roman" w:cs="Times New Roman"/>
+          <w:sz w:val="24"/>
+          <w:szCs w:val="24"/>
+        </w:rPr>
+        <w:t>todos los datos internamente est</w:t>
+      </w:r>
+      <w:r>
+        <w:rPr>
+          <w:rFonts w:ascii="Times New Roman" w:hAnsi="Times New Roman" w:cs="Times New Roman"/>
+          <w:sz w:val="24"/>
+          <w:szCs w:val="24"/>
+        </w:rPr>
+        <w:t>uviesen</w:t>
+      </w:r>
+      <w:r>
+        <w:rPr>
+          <w:rFonts w:ascii="Times New Roman" w:hAnsi="Times New Roman" w:cs="Times New Roman"/>
+          <w:sz w:val="24"/>
+          <w:szCs w:val="24"/>
+        </w:rPr>
+        <w:t xml:space="preserve"> cifrados. Acordado esto, se decide que todos</w:t>
+      </w:r>
+      <w:r>
+        <w:rPr>
+          <w:rFonts w:ascii="Times New Roman" w:hAnsi="Times New Roman" w:cs="Times New Roman"/>
+          <w:sz w:val="24"/>
+          <w:szCs w:val="24"/>
+        </w:rPr>
+        <w:t xml:space="preserve"> </w:t>
+      </w:r>
+      <w:r>
+        <w:rPr>
+          <w:rFonts w:ascii="Times New Roman" w:hAnsi="Times New Roman" w:cs="Times New Roman"/>
+          <w:sz w:val="24"/>
+          <w:szCs w:val="24"/>
+        </w:rPr>
+        <w:t xml:space="preserve">los productos solo pueden ser encontrados por un ID y este tiene que </w:t>
+      </w:r>
+      <w:r>
+        <w:rPr>
+          <w:rFonts w:ascii="Times New Roman" w:hAnsi="Times New Roman" w:cs="Times New Roman"/>
+          <w:sz w:val="24"/>
+          <w:szCs w:val="24"/>
+        </w:rPr>
+        <w:t>hacer</w:t>
+      </w:r>
+      <w:r>
+        <w:rPr>
+          <w:rFonts w:ascii="Times New Roman" w:hAnsi="Times New Roman" w:cs="Times New Roman"/>
+          <w:sz w:val="24"/>
+          <w:szCs w:val="24"/>
+        </w:rPr>
+        <w:t xml:space="preserve"> match</w:t>
+      </w:r>
+      <w:r>
+        <w:rPr>
+          <w:rFonts w:ascii="Times New Roman" w:hAnsi="Times New Roman" w:cs="Times New Roman"/>
+          <w:sz w:val="24"/>
+          <w:szCs w:val="24"/>
+        </w:rPr>
+        <w:t xml:space="preserve"> </w:t>
+      </w:r>
+      <w:r>
+        <w:rPr>
+          <w:rFonts w:ascii="Times New Roman" w:hAnsi="Times New Roman" w:cs="Times New Roman"/>
+          <w:sz w:val="24"/>
+          <w:szCs w:val="24"/>
+        </w:rPr>
+        <w:t>exacto.</w:t>
+      </w:r>
+    </w:p>
+    <w:p>
+      <w:pPr>
+        <w:ind w:firstLine="708"/>
+        <w:jc w:val="both"/>
+        <w:rPr>
+          <w:rFonts w:ascii="Times New Roman" w:hAnsi="Times New Roman" w:cs="Times New Roman"/>
+          <w:sz w:val="24"/>
+          <w:szCs w:val="24"/>
+        </w:rPr>
+      </w:pPr>
+      <w:r>
+        <w:rPr>
+          <w:rFonts w:ascii="Times New Roman" w:hAnsi="Times New Roman" w:cs="Times New Roman"/>
+          <w:sz w:val="24"/>
+          <w:szCs w:val="24"/>
+        </w:rPr>
+        <w:t>Por último, Luis Fernando, desea poder acceder a todos sus datos y poderlos</w:t>
+      </w:r>
+      <w:r>
+        <w:rPr>
+          <w:rFonts w:ascii="Times New Roman" w:hAnsi="Times New Roman" w:cs="Times New Roman"/>
+          <w:sz w:val="24"/>
+          <w:szCs w:val="24"/>
+        </w:rPr>
+        <w:t xml:space="preserve"> </w:t>
+      </w:r>
+      <w:r>
+        <w:rPr>
+          <w:rFonts w:ascii="Times New Roman" w:hAnsi="Times New Roman" w:cs="Times New Roman"/>
+          <w:sz w:val="24"/>
+          <w:szCs w:val="24"/>
+        </w:rPr>
+        <w:t>transportar, de un lugar a otro, de una manera eficiente. Luego de explicarle, se</w:t>
+      </w:r>
+      <w:r>
+        <w:rPr>
+          <w:rFonts w:ascii="Times New Roman" w:hAnsi="Times New Roman" w:cs="Times New Roman"/>
+          <w:sz w:val="24"/>
+          <w:szCs w:val="24"/>
+        </w:rPr>
+        <w:t xml:space="preserve"> </w:t>
+      </w:r>
+      <w:r>
+        <w:rPr>
+          <w:rFonts w:ascii="Times New Roman" w:hAnsi="Times New Roman" w:cs="Times New Roman"/>
+          <w:sz w:val="24"/>
+          <w:szCs w:val="24"/>
+        </w:rPr>
+        <w:t>decid</w:t>
+      </w:r>
+      <w:r>
+        <w:rPr>
+          <w:rFonts w:ascii="Times New Roman" w:hAnsi="Times New Roman" w:cs="Times New Roman"/>
+          <w:sz w:val="24"/>
+          <w:szCs w:val="24"/>
+        </w:rPr>
+        <w:t>ió</w:t>
+      </w:r>
+      <w:r>
+        <w:rPr>
+          <w:rFonts w:ascii="Times New Roman" w:hAnsi="Times New Roman" w:cs="Times New Roman"/>
+          <w:sz w:val="24"/>
+          <w:szCs w:val="24"/>
+        </w:rPr>
+        <w:t xml:space="preserve"> </w:t>
+      </w:r>
+      <w:r>
+        <w:rPr>
+          <w:rFonts w:ascii="Times New Roman" w:hAnsi="Times New Roman" w:cs="Times New Roman"/>
+          <w:sz w:val="24"/>
+          <w:szCs w:val="24"/>
+        </w:rPr>
+        <w:t>utilizar</w:t>
+      </w:r>
+      <w:r>
+        <w:rPr>
+          <w:rFonts w:ascii="Times New Roman" w:hAnsi="Times New Roman" w:cs="Times New Roman"/>
+          <w:sz w:val="24"/>
+          <w:szCs w:val="24"/>
+        </w:rPr>
+        <w:t xml:space="preserve"> un proceso de compresión para poder llevar volúmenes de</w:t>
+      </w:r>
+      <w:r>
+        <w:rPr>
+          <w:rFonts w:ascii="Times New Roman" w:hAnsi="Times New Roman" w:cs="Times New Roman"/>
+          <w:sz w:val="24"/>
+          <w:szCs w:val="24"/>
+        </w:rPr>
+        <w:t xml:space="preserve"> </w:t>
+      </w:r>
+      <w:r>
+        <w:rPr>
+          <w:rFonts w:ascii="Times New Roman" w:hAnsi="Times New Roman" w:cs="Times New Roman"/>
+          <w:sz w:val="24"/>
+          <w:szCs w:val="24"/>
+        </w:rPr>
+        <w:t>datos muy grandes de un lugar a otro.</w:t>
+      </w:r>
+      <w:r>
+        <w:rPr>
+          <w:rFonts w:ascii="Times New Roman" w:hAnsi="Times New Roman" w:cs="Times New Roman"/>
+          <w:sz w:val="24"/>
+          <w:szCs w:val="24"/>
+        </w:rPr>
+        <w:t xml:space="preserve"> </w:t>
+      </w:r>
+      <w:r>
+        <w:rPr>
+          <w:rFonts w:ascii="Times New Roman" w:hAnsi="Times New Roman" w:cs="Times New Roman"/>
+          <w:sz w:val="24"/>
+          <w:szCs w:val="24"/>
+        </w:rPr>
+        <w:t>Al terminar las pláticas se ac</w:t>
+      </w:r>
+      <w:r>
+        <w:rPr>
+          <w:rFonts w:ascii="Times New Roman" w:hAnsi="Times New Roman" w:cs="Times New Roman"/>
+          <w:sz w:val="24"/>
+          <w:szCs w:val="24"/>
+        </w:rPr>
+        <w:t>ordó</w:t>
+      </w:r>
+      <w:r>
+        <w:rPr>
+          <w:rFonts w:ascii="Times New Roman" w:hAnsi="Times New Roman" w:cs="Times New Roman"/>
+          <w:sz w:val="24"/>
+          <w:szCs w:val="24"/>
+        </w:rPr>
+        <w:t xml:space="preserve"> una primera fase de </w:t>
+      </w:r>
       <w:r>
         <w:rPr>
           <w:rFonts w:ascii="Times New Roman" w:hAnsi="Times New Roman" w:cs="Times New Roman"/>
@@ -1946,16 +2029,15 @@
           <w:sz w:val="24"/>
           <w:szCs w:val="24"/>
         </w:rPr>
-        <w:t>house</w:t>
-      </w:r>
-      <w:proofErr w:type="spellEnd"/>
-      <w:r>
-        <w:rPr>
-          <w:rFonts w:ascii="Times New Roman" w:hAnsi="Times New Roman" w:cs="Times New Roman"/>
-          <w:sz w:val="24"/>
-          <w:szCs w:val="24"/>
-        </w:rPr>
-        <w:t>, con un manejo de</w:t>
+        <w:t>backend</w:t>
+      </w:r>
+      <w:r>
+        <w:rPr>
+          <w:rFonts w:ascii="Times New Roman" w:hAnsi="Times New Roman" w:cs="Times New Roman"/>
+          <w:sz w:val="24"/>
+          <w:szCs w:val="24"/>
+        </w:rPr>
+        <w:t xml:space="preserve"> en la que</w:t>
       </w:r>
       <w:r>
         <w:rPr>
@@ -1971,7 +2053,39 @@
           <w:sz w:val="24"/>
           <w:szCs w:val="24"/>
         </w:rPr>
-        <w:t>datos totalmente personalizado utilizando árboles B*.</w:t>
+        <w:t>únicamente se const</w:t>
+      </w:r>
+      <w:r>
+        <w:rPr>
+          <w:rFonts w:ascii="Times New Roman" w:hAnsi="Times New Roman" w:cs="Times New Roman"/>
+          <w:sz w:val="24"/>
+          <w:szCs w:val="24"/>
+        </w:rPr>
+        <w:t>ruyó</w:t>
+      </w:r>
+      <w:r>
+        <w:rPr>
+          <w:rFonts w:ascii="Times New Roman" w:hAnsi="Times New Roman" w:cs="Times New Roman"/>
+          <w:sz w:val="24"/>
+          <w:szCs w:val="24"/>
+        </w:rPr>
+        <w:t xml:space="preserve"> una API en .net Core y la documentación necesaria para</w:t>
+      </w:r>
+      <w:r>
+        <w:rPr>
+          <w:rFonts w:ascii="Times New Roman" w:hAnsi="Times New Roman" w:cs="Times New Roman"/>
+          <w:sz w:val="24"/>
+          <w:szCs w:val="24"/>
+        </w:rPr>
+        <w:t xml:space="preserve"> </w:t>
+      </w:r>
+      <w:r>
+        <w:rPr>
+          <w:rFonts w:ascii="Times New Roman" w:hAnsi="Times New Roman" w:cs="Times New Roman"/>
+          <w:sz w:val="24"/>
+          <w:szCs w:val="24"/>
+        </w:rPr>
+        <w:t>que cualquier desarrollador pueda hacer el enlace con esta.</w:t>
       </w:r>
       <w:r>
         <w:rPr>
@@ -1998,7 +2112,23 @@
           <w:sz w:val="24"/>
           <w:szCs w:val="24"/>
         </w:rPr>
-        <w:t>Luis Fernando, al seguir preocupado con que los datos puedan ser accedidos por</w:t>
+        <w:t xml:space="preserve">Luis Fernando </w:t>
+      </w:r>
+      <w:r>
+        <w:rPr>
+          <w:rFonts w:ascii="Times New Roman" w:hAnsi="Times New Roman" w:cs="Times New Roman"/>
+          <w:sz w:val="24"/>
+          <w:szCs w:val="24"/>
+        </w:rPr>
+        <w:t>mencionó</w:t>
+      </w:r>
+      <w:r>
+        <w:rPr>
+          <w:rFonts w:ascii="Times New Roman" w:hAnsi="Times New Roman" w:cs="Times New Roman"/>
+          <w:sz w:val="24"/>
+          <w:szCs w:val="24"/>
+        </w:rPr>
+        <w:t xml:space="preserve"> que es posible tener varias propuestas para esta</w:t>
       </w:r>
       <w:r>
         <w:rPr>
@@ -2014,23 +2144,23 @@
           <w:sz w:val="24"/>
           <w:szCs w:val="24"/>
         </w:rPr>
-        <w:t xml:space="preserve">cualquier persona, no se siente del todo convencido. Por lo que se </w:t>
-      </w:r>
-      <w:r>
-        <w:rPr>
-          <w:rFonts w:ascii="Times New Roman" w:hAnsi="Times New Roman" w:cs="Times New Roman"/>
-          <w:sz w:val="24"/>
-          <w:szCs w:val="24"/>
-        </w:rPr>
-        <w:t>le propuso</w:t>
-      </w:r>
-      <w:r>
-        <w:rPr>
-          <w:rFonts w:ascii="Times New Roman" w:hAnsi="Times New Roman" w:cs="Times New Roman"/>
-          <w:sz w:val="24"/>
-          <w:szCs w:val="24"/>
-        </w:rPr>
-        <w:t xml:space="preserve"> que</w:t>
+        <w:t xml:space="preserve">aplicación; por lo </w:t>
+      </w:r>
+      <w:r>
+        <w:rPr>
+          <w:rFonts w:ascii="Times New Roman" w:hAnsi="Times New Roman" w:cs="Times New Roman"/>
+          <w:sz w:val="24"/>
+          <w:szCs w:val="24"/>
+        </w:rPr>
+        <w:t>que,</w:t>
+      </w:r>
+      <w:r>
+        <w:rPr>
+          <w:rFonts w:ascii="Times New Roman" w:hAnsi="Times New Roman" w:cs="Times New Roman"/>
+          <w:sz w:val="24"/>
+          <w:szCs w:val="24"/>
+        </w:rPr>
+        <w:t xml:space="preserve"> si en el tiempo estipulado le es entregada una interfaz de</w:t>
       </w:r>
       <w:r>
         <w:rPr>
@@ -2046,23 +2176,23 @@
           <w:sz w:val="24"/>
           <w:szCs w:val="24"/>
         </w:rPr>
-        <w:t>todos los datos internamente est</w:t>
-      </w:r>
-      <w:r>
-        <w:rPr>
-          <w:rFonts w:ascii="Times New Roman" w:hAnsi="Times New Roman" w:cs="Times New Roman"/>
-          <w:sz w:val="24"/>
-          <w:szCs w:val="24"/>
-        </w:rPr>
-        <w:t>uviesen</w:t>
-      </w:r>
-      <w:r>
-        <w:rPr>
-          <w:rFonts w:ascii="Times New Roman" w:hAnsi="Times New Roman" w:cs="Times New Roman"/>
-          <w:sz w:val="24"/>
-          <w:szCs w:val="24"/>
-        </w:rPr>
-        <w:t xml:space="preserve"> cifrados. Acordado esto, se decide que todos</w:t>
+        <w:t>usuario, no solo se quedará con su propuesta, también será remune</w:t>
+      </w:r>
+      <w:r>
+        <w:rPr>
+          <w:rFonts w:ascii="Times New Roman" w:hAnsi="Times New Roman" w:cs="Times New Roman"/>
+          <w:sz w:val="24"/>
+          <w:szCs w:val="24"/>
+        </w:rPr>
+        <w:t>raría</w:t>
+      </w:r>
+      <w:r>
+        <w:rPr>
+          <w:rFonts w:ascii="Times New Roman" w:hAnsi="Times New Roman" w:cs="Times New Roman"/>
+          <w:sz w:val="24"/>
+          <w:szCs w:val="24"/>
+        </w:rPr>
+        <w:t xml:space="preserve"> con un</w:t>
       </w:r>
       <w:r>
         <w:rPr>
@@ -2078,360 +2208,6 @@
           <w:sz w:val="24"/>
           <w:szCs w:val="24"/>
         </w:rPr>
-        <w:t xml:space="preserve">los productos solo pueden ser encontrados por un ID y este tiene que </w:t>
-      </w:r>
-      <w:r>
-        <w:rPr>
-          <w:rFonts w:ascii="Times New Roman" w:hAnsi="Times New Roman" w:cs="Times New Roman"/>
-          <w:sz w:val="24"/>
-          <w:szCs w:val="24"/>
-        </w:rPr>
-        <w:t>hacer</w:t>
-      </w:r>
-      <w:r>
-        <w:rPr>
-          <w:rFonts w:ascii="Times New Roman" w:hAnsi="Times New Roman" w:cs="Times New Roman"/>
-          <w:sz w:val="24"/>
-          <w:szCs w:val="24"/>
-        </w:rPr>
-        <w:t xml:space="preserve"> match</w:t>
-      </w:r>
-      <w:r>
-        <w:rPr>
-          <w:rFonts w:ascii="Times New Roman" w:hAnsi="Times New Roman" w:cs="Times New Roman"/>
-          <w:sz w:val="24"/>
-          <w:szCs w:val="24"/>
-        </w:rPr>
-        <w:t xml:space="preserve"> </w:t>
-      </w:r>
-      <w:r>
-        <w:rPr>
-          <w:rFonts w:ascii="Times New Roman" w:hAnsi="Times New Roman" w:cs="Times New Roman"/>
-          <w:sz w:val="24"/>
-          <w:szCs w:val="24"/>
-        </w:rPr>
-        <w:t>exacto.</w:t>
-      </w:r>
-    </w:p>
-    <w:p>
-      <w:pPr>
-        <w:ind w:firstLine="708"/>
-        <w:jc w:val="both"/>
-        <w:rPr>
-          <w:rFonts w:ascii="Times New Roman" w:hAnsi="Times New Roman" w:cs="Times New Roman"/>
-          <w:sz w:val="24"/>
-          <w:szCs w:val="24"/>
-        </w:rPr>
-      </w:pPr>
-      <w:r>
-        <w:rPr>
-          <w:rFonts w:ascii="Times New Roman" w:hAnsi="Times New Roman" w:cs="Times New Roman"/>
-          <w:sz w:val="24"/>
-          <w:szCs w:val="24"/>
-        </w:rPr>
-        <w:t>Por último, Luis Fernando, desea poder acceder a todos sus datos y poderlos</w:t>
-      </w:r>
-      <w:r>
-        <w:rPr>
-          <w:rFonts w:ascii="Times New Roman" w:hAnsi="Times New Roman" w:cs="Times New Roman"/>
-          <w:sz w:val="24"/>
-          <w:szCs w:val="24"/>
-        </w:rPr>
-        <w:t xml:space="preserve"> </w:t>
-      </w:r>
-      <w:r>
-        <w:rPr>
-          <w:rFonts w:ascii="Times New Roman" w:hAnsi="Times New Roman" w:cs="Times New Roman"/>
-          <w:sz w:val="24"/>
-          <w:szCs w:val="24"/>
-        </w:rPr>
-        <w:t>transportar, de un lugar a otro, de una manera eficiente. Luego de explicarle, se</w:t>
-      </w:r>
-      <w:r>
-        <w:rPr>
-          <w:rFonts w:ascii="Times New Roman" w:hAnsi="Times New Roman" w:cs="Times New Roman"/>
-          <w:sz w:val="24"/>
-          <w:szCs w:val="24"/>
-        </w:rPr>
-        <w:t xml:space="preserve"> </w:t>
-      </w:r>
-      <w:r>
-        <w:rPr>
-          <w:rFonts w:ascii="Times New Roman" w:hAnsi="Times New Roman" w:cs="Times New Roman"/>
-          <w:sz w:val="24"/>
-          <w:szCs w:val="24"/>
-        </w:rPr>
-        <w:t>decid</w:t>
-      </w:r>
-      <w:r>
-        <w:rPr>
-          <w:rFonts w:ascii="Times New Roman" w:hAnsi="Times New Roman" w:cs="Times New Roman"/>
-          <w:sz w:val="24"/>
-          <w:szCs w:val="24"/>
-        </w:rPr>
-        <w:t>ió</w:t>
-      </w:r>
-      <w:r>
-        <w:rPr>
-          <w:rFonts w:ascii="Times New Roman" w:hAnsi="Times New Roman" w:cs="Times New Roman"/>
-          <w:sz w:val="24"/>
-          <w:szCs w:val="24"/>
-        </w:rPr>
-        <w:t xml:space="preserve"> </w:t>
-      </w:r>
-      <w:r>
-        <w:rPr>
-          <w:rFonts w:ascii="Times New Roman" w:hAnsi="Times New Roman" w:cs="Times New Roman"/>
-          <w:sz w:val="24"/>
-          <w:szCs w:val="24"/>
-        </w:rPr>
-        <w:t>utilizar</w:t>
-      </w:r>
-      <w:r>
-        <w:rPr>
-          <w:rFonts w:ascii="Times New Roman" w:hAnsi="Times New Roman" w:cs="Times New Roman"/>
-          <w:sz w:val="24"/>
-          <w:szCs w:val="24"/>
-        </w:rPr>
-        <w:t xml:space="preserve"> un proceso de compresión para poder llevar volúmenes de</w:t>
-      </w:r>
-      <w:r>
-        <w:rPr>
-          <w:rFonts w:ascii="Times New Roman" w:hAnsi="Times New Roman" w:cs="Times New Roman"/>
-          <w:sz w:val="24"/>
-          <w:szCs w:val="24"/>
-        </w:rPr>
-        <w:t xml:space="preserve"> </w:t>
-      </w:r>
-      <w:r>
-        <w:rPr>
-          <w:rFonts w:ascii="Times New Roman" w:hAnsi="Times New Roman" w:cs="Times New Roman"/>
-          <w:sz w:val="24"/>
-          <w:szCs w:val="24"/>
-        </w:rPr>
-        <w:t>datos muy grandes de un lugar a otro.</w:t>
-      </w:r>
-      <w:r>
-        <w:rPr>
-          <w:rFonts w:ascii="Times New Roman" w:hAnsi="Times New Roman" w:cs="Times New Roman"/>
-          <w:sz w:val="24"/>
-          <w:szCs w:val="24"/>
-        </w:rPr>
-        <w:t xml:space="preserve"> </w:t>
-      </w:r>
-      <w:r>
-        <w:rPr>
-          <w:rFonts w:ascii="Times New Roman" w:hAnsi="Times New Roman" w:cs="Times New Roman"/>
-          <w:sz w:val="24"/>
-          <w:szCs w:val="24"/>
-        </w:rPr>
-        <w:t>Al terminar las pláticas se ac</w:t>
-      </w:r>
-      <w:r>
-        <w:rPr>
-          <w:rFonts w:ascii="Times New Roman" w:hAnsi="Times New Roman" w:cs="Times New Roman"/>
-          <w:sz w:val="24"/>
-          <w:szCs w:val="24"/>
-        </w:rPr>
-        <w:t>ordó</w:t>
-      </w:r>
-      <w:r>
-        <w:rPr>
-          <w:rFonts w:ascii="Times New Roman" w:hAnsi="Times New Roman" w:cs="Times New Roman"/>
-          <w:sz w:val="24"/>
-          <w:szCs w:val="24"/>
-        </w:rPr>
-        <w:t xml:space="preserve"> una primera fase de </w:t>
-      </w:r>
-      <w:proofErr w:type="spellStart"/>
-      <w:r>
-        <w:rPr>
-          <w:rFonts w:ascii="Times New Roman" w:hAnsi="Times New Roman" w:cs="Times New Roman"/>
-          <w:i/>
-          <w:iCs/>
-          <w:sz w:val="24"/>
-          <w:szCs w:val="24"/>
-        </w:rPr>
-        <w:t>backend</w:t>
-      </w:r>
-      <w:proofErr w:type="spellEnd"/>
-      <w:r>
-        <w:rPr>
-          <w:rFonts w:ascii="Times New Roman" w:hAnsi="Times New Roman" w:cs="Times New Roman"/>
-          <w:sz w:val="24"/>
-          <w:szCs w:val="24"/>
-        </w:rPr>
-        <w:t xml:space="preserve"> en la que</w:t>
-      </w:r>
-      <w:r>
-        <w:rPr>
-          <w:rFonts w:ascii="Times New Roman" w:hAnsi="Times New Roman" w:cs="Times New Roman"/>
-          <w:sz w:val="24"/>
-          <w:szCs w:val="24"/>
-        </w:rPr>
-        <w:t xml:space="preserve"> </w:t>
-      </w:r>
-      <w:r>
-        <w:rPr>
-          <w:rFonts w:ascii="Times New Roman" w:hAnsi="Times New Roman" w:cs="Times New Roman"/>
-          <w:sz w:val="24"/>
-          <w:szCs w:val="24"/>
-        </w:rPr>
-        <w:t>únicamente se const</w:t>
-      </w:r>
-      <w:r>
-        <w:rPr>
-          <w:rFonts w:ascii="Times New Roman" w:hAnsi="Times New Roman" w:cs="Times New Roman"/>
-          <w:sz w:val="24"/>
-          <w:szCs w:val="24"/>
-        </w:rPr>
-        <w:t>ruyó</w:t>
-      </w:r>
-      <w:r>
-        <w:rPr>
-          <w:rFonts w:ascii="Times New Roman" w:hAnsi="Times New Roman" w:cs="Times New Roman"/>
-          <w:sz w:val="24"/>
-          <w:szCs w:val="24"/>
-        </w:rPr>
-        <w:t xml:space="preserve"> una API en .net Core y la documentación necesaria para</w:t>
-      </w:r>
-      <w:r>
-        <w:rPr>
-          <w:rFonts w:ascii="Times New Roman" w:hAnsi="Times New Roman" w:cs="Times New Roman"/>
-          <w:sz w:val="24"/>
-          <w:szCs w:val="24"/>
-        </w:rPr>
-        <w:t xml:space="preserve"> </w:t>
-      </w:r>
-      <w:r>
-        <w:rPr>
-          <w:rFonts w:ascii="Times New Roman" w:hAnsi="Times New Roman" w:cs="Times New Roman"/>
-          <w:sz w:val="24"/>
-          <w:szCs w:val="24"/>
-        </w:rPr>
-        <w:t>que cualquier desarrollador pueda hacer el enlace con esta.</w:t>
-      </w:r>
-      <w:r>
-        <w:rPr>
-          <w:rFonts w:ascii="Times New Roman" w:hAnsi="Times New Roman" w:cs="Times New Roman"/>
-          <w:sz w:val="24"/>
-          <w:szCs w:val="24"/>
-        </w:rPr>
-        <w:t xml:space="preserve"> </w:t>
-      </w:r>
-    </w:p>
-    <w:p>
-      <w:pPr>
-        <w:ind w:firstLine="708"/>
-        <w:jc w:val="both"/>
-        <w:rPr>
-          <w:rFonts w:ascii="Times New Roman" w:hAnsi="Times New Roman" w:cs="Times New Roman"/>
-          <w:sz w:val="24"/>
-          <w:szCs w:val="24"/>
-        </w:rPr>
-      </w:pPr>
-      <w:r>
-        <w:rPr>
-          <w:rFonts w:ascii="Times New Roman" w:hAnsi="Times New Roman" w:cs="Times New Roman"/>
-          <w:sz w:val="24"/>
-          <w:szCs w:val="24"/>
-        </w:rPr>
-        <w:t xml:space="preserve">Luis Fernando </w:t>
-      </w:r>
-      <w:r>
-        <w:rPr>
-          <w:rFonts w:ascii="Times New Roman" w:hAnsi="Times New Roman" w:cs="Times New Roman"/>
-          <w:sz w:val="24"/>
-          <w:szCs w:val="24"/>
-        </w:rPr>
-        <w:t>mencionó</w:t>
-      </w:r>
-      <w:r>
-        <w:rPr>
-          <w:rFonts w:ascii="Times New Roman" w:hAnsi="Times New Roman" w:cs="Times New Roman"/>
-          <w:sz w:val="24"/>
-          <w:szCs w:val="24"/>
-        </w:rPr>
-        <w:t xml:space="preserve"> que es posible tener varias propuestas para esta</w:t>
-      </w:r>
-      <w:r>
-        <w:rPr>
-          <w:rFonts w:ascii="Times New Roman" w:hAnsi="Times New Roman" w:cs="Times New Roman"/>
-          <w:sz w:val="24"/>
-          <w:szCs w:val="24"/>
-        </w:rPr>
-        <w:t xml:space="preserve"> </w:t>
-      </w:r>
-      <w:r>
-        <w:rPr>
-          <w:rFonts w:ascii="Times New Roman" w:hAnsi="Times New Roman" w:cs="Times New Roman"/>
-          <w:sz w:val="24"/>
-          <w:szCs w:val="24"/>
-        </w:rPr>
-        <w:t xml:space="preserve">aplicación; por lo </w:t>
-      </w:r>
-      <w:r>
-        <w:rPr>
-          <w:rFonts w:ascii="Times New Roman" w:hAnsi="Times New Roman" w:cs="Times New Roman"/>
-          <w:sz w:val="24"/>
-          <w:szCs w:val="24"/>
-        </w:rPr>
-        <w:t>que,</w:t>
-      </w:r>
-      <w:r>
-        <w:rPr>
-          <w:rFonts w:ascii="Times New Roman" w:hAnsi="Times New Roman" w:cs="Times New Roman"/>
-          <w:sz w:val="24"/>
-          <w:szCs w:val="24"/>
-        </w:rPr>
-        <w:t xml:space="preserve"> si en el tiempo estipulado le es entregada una interfaz de</w:t>
-      </w:r>
-      <w:r>
-        <w:rPr>
-          <w:rFonts w:ascii="Times New Roman" w:hAnsi="Times New Roman" w:cs="Times New Roman"/>
-          <w:sz w:val="24"/>
-          <w:szCs w:val="24"/>
-        </w:rPr>
-        <w:t xml:space="preserve"> </w:t>
-      </w:r>
-      <w:r>
-        <w:rPr>
-          <w:rFonts w:ascii="Times New Roman" w:hAnsi="Times New Roman" w:cs="Times New Roman"/>
-          <w:sz w:val="24"/>
-          <w:szCs w:val="24"/>
-        </w:rPr>
-        <w:t>usuario, no solo se quedará con su propuesta, también será remune</w:t>
-      </w:r>
-      <w:r>
-        <w:rPr>
-          <w:rFonts w:ascii="Times New Roman" w:hAnsi="Times New Roman" w:cs="Times New Roman"/>
-          <w:sz w:val="24"/>
-          <w:szCs w:val="24"/>
-        </w:rPr>
-        <w:t>raría</w:t>
-      </w:r>
-      <w:r>
-        <w:rPr>
-          <w:rFonts w:ascii="Times New Roman" w:hAnsi="Times New Roman" w:cs="Times New Roman"/>
-          <w:sz w:val="24"/>
-          <w:szCs w:val="24"/>
-        </w:rPr>
-        <w:t xml:space="preserve"> con un</w:t>
-      </w:r>
-      <w:r>
-        <w:rPr>
-          <w:rFonts w:ascii="Times New Roman" w:hAnsi="Times New Roman" w:cs="Times New Roman"/>
-          <w:sz w:val="24"/>
-          <w:szCs w:val="24"/>
-        </w:rPr>
-        <w:t xml:space="preserve"> </w:t>
-      </w:r>
-      <w:r>
-        <w:rPr>
-          <w:rFonts w:ascii="Times New Roman" w:hAnsi="Times New Roman" w:cs="Times New Roman"/>
-          <w:sz w:val="24"/>
-          <w:szCs w:val="24"/>
-        </w:rPr>
         <w:t>15% extra, siempre y cuando la API esté completada a cabalidad.</w:t>
       </w:r>
     </w:p>
@@ -2439,7 +2215,7 @@
       <w:pPr>
         <w:pStyle w:val="Ttulo1"/>
       </w:pPr>
-      <w:bookmarkStart w:id="1" w:name="_Toc39859782"/>
+      <w:bookmarkStart w:id="1" w:name="_Toc39861094"/>
       <w:r>
         <w:t>Objetivo</w:t>
       </w:r>
@@ -2468,7 +2244,7 @@
       <w:pPr>
         <w:pStyle w:val="Ttulo1"/>
       </w:pPr>
-      <w:bookmarkStart w:id="2" w:name="_Toc39859783"/>
+      <w:bookmarkStart w:id="2" w:name="_Toc39861095"/>
       <w:r>
         <w:t>Requerimientos</w:t>
       </w:r>
@@ -2478,7 +2254,7 @@
       <w:pPr>
         <w:pStyle w:val="Ttulo2"/>
       </w:pPr>
-      <w:bookmarkStart w:id="3" w:name="_Toc39859784"/>
+      <w:bookmarkStart w:id="3" w:name="_Toc39861096"/>
       <w:r>
         <w:t>Requerimientos Funcionales:</w:t>
       </w:r>
@@ -2561,7 +2337,7 @@
       <w:pPr>
         <w:pStyle w:val="Ttulo2"/>
       </w:pPr>
-      <w:bookmarkStart w:id="4" w:name="_Toc39859785"/>
+      <w:bookmarkStart w:id="4" w:name="_Toc39861097"/>
       <w:r>
         <w:t>Requerimientos No Funcionales</w:t>
       </w:r>
@@ -2644,7 +2420,7 @@
         <w:pStyle w:val="Ttulo1"/>
         <w:jc w:val="both"/>
       </w:pPr>
-      <w:bookmarkStart w:id="5" w:name="_Toc39859786"/>
+      <w:bookmarkStart w:id="5" w:name="_Toc39861098"/>
       <w:r>
         <w:t>Partes Implicadas</w:t>
       </w:r>
@@ -2693,7 +2469,7 @@
         <w:pStyle w:val="Ttulo1"/>
         <w:jc w:val="both"/>
       </w:pPr>
-      <w:bookmarkStart w:id="6" w:name="_Toc39859787"/>
+      <w:bookmarkStart w:id="6" w:name="_Toc39861099"/>
       <w:r>
         <w:t>Estimación Inicial de Riesgos</w:t>
       </w:r>
@@ -2725,7 +2501,7 @@
         <w:pStyle w:val="Ttulo1"/>
         <w:jc w:val="both"/>
       </w:pPr>
-      <w:bookmarkStart w:id="7" w:name="_Toc39859788"/>
+      <w:bookmarkStart w:id="7" w:name="_Toc39861100"/>
       <w:r>
         <w:t>Estimación inicial de tiempo</w:t>
       </w:r>
@@ -2765,7 +2541,7 @@
         <w:pStyle w:val="Ttulo1"/>
         <w:jc w:val="both"/>
       </w:pPr>
-      <w:bookmarkStart w:id="8" w:name="_Toc39859789"/>
+      <w:bookmarkStart w:id="8" w:name="_Toc39861101"/>
       <w:r>
         <w:t>Requerimientos y Responsables de Aprobación</w:t>
       </w:r>
@@ -2893,7 +2669,7 @@
       <w:pPr>
         <w:pStyle w:val="Ttulo1"/>
       </w:pPr>
-      <w:bookmarkStart w:id="9" w:name="_Toc39859790"/>
+      <w:bookmarkStart w:id="9" w:name="_Toc39861102"/>
       <w:r>
         <w:lastRenderedPageBreak/>
         <w:t>Diagramas</w:t>
@@ -2904,7 +2680,7 @@
       <w:pPr>
         <w:pStyle w:val="Ttulo2"/>
       </w:pPr>
-      <w:bookmarkStart w:id="10" w:name="_Toc39859791"/>
+      <w:bookmarkStart w:id="10" w:name="_Toc39861103"/>
       <w:r>
         <w:t>Diagrama de Clases</w:t>
       </w:r>
@@ -2916,7 +2692,7 @@
           <w:noProof/>
         </w:rPr>
         <w:drawing>
-          <wp:inline distT="0" distB="0" distL="0" distR="0">
+          <wp:inline distT="0" distB="0" distL="0" distR="0" wp14:anchorId="2DDAEC03" wp14:editId="429CEBC8">
             <wp:extent cx="5612130" cy="4038600"/>
             <wp:effectExtent l="0" t="0" r="7620" b="0"/>
             <wp:docPr id="1" name="Imagen 1"/>
@@ -2969,7 +2745,7 @@
       <w:pPr>
         <w:pStyle w:val="Ttulo2"/>
       </w:pPr>
-      <w:bookmarkStart w:id="11" w:name="_Toc39859792"/>
+      <w:bookmarkStart w:id="11" w:name="_Toc39861104"/>
       <w:r>
         <w:t>Diagrama de Objetos</w:t>
       </w:r>
@@ -2986,7 +2762,7 @@
           <w:noProof/>
         </w:rPr>
         <w:drawing>
-          <wp:inline distT="0" distB="0" distL="0" distR="0">
+          <wp:inline distT="0" distB="0" distL="0" distR="0" wp14:anchorId="190E3671" wp14:editId="514B5E46">
             <wp:extent cx="5612130" cy="1511935"/>
             <wp:effectExtent l="0" t="0" r="7620" b="0"/>
             <wp:docPr id="2" name="Imagen 2"/>
@@ -3060,7 +2836,7 @@
       <w:pPr>
         <w:pStyle w:val="Ttulo2"/>
       </w:pPr>
-      <w:bookmarkStart w:id="12" w:name="_Toc39859797"/>
+      <w:bookmarkStart w:id="12" w:name="_Toc39861105"/>
       <w:r>
         <w:lastRenderedPageBreak/>
         <w:t>Diagramas de Comunicación</w:t>
@@ -3071,7 +2847,7 @@
       <w:pPr>
         <w:pStyle w:val="Ttulo3"/>
       </w:pPr>
-      <w:bookmarkStart w:id="13" w:name="_Toc39859798"/>
+      <w:bookmarkStart w:id="13" w:name="_Toc39861106"/>
       <w:r>
         <w:t>Sucursal</w:t>
       </w:r>
@@ -3083,7 +2859,7 @@
           <w:noProof/>
         </w:rPr>
         <w:drawing>
-          <wp:inline distT="0" distB="0" distL="0" distR="0">
+          <wp:inline distT="0" distB="0" distL="0" distR="0" wp14:anchorId="07D54BF5" wp14:editId="1CCF9F11">
             <wp:extent cx="5572125" cy="764540"/>
             <wp:effectExtent l="0" t="0" r="9525" b="0"/>
             <wp:docPr id="7" name="Imagen 7"/>
@@ -3136,7 +2912,7 @@
       <w:pPr>
         <w:pStyle w:val="Ttulo3"/>
       </w:pPr>
-      <w:bookmarkStart w:id="14" w:name="_Toc39859799"/>
+      <w:bookmarkStart w:id="14" w:name="_Toc39861107"/>
       <w:r>
         <w:t>Producto</w:t>
       </w:r>
@@ -3148,7 +2924,7 @@
           <w:noProof/>
         </w:rPr>
         <w:drawing>
-          <wp:inline distT="0" distB="0" distL="0" distR="0">
+          <wp:inline distT="0" distB="0" distL="0" distR="0" wp14:anchorId="64161754" wp14:editId="3E89EEA5">
             <wp:extent cx="5572125" cy="771525"/>
             <wp:effectExtent l="0" t="0" r="0" b="1270"/>
             <wp:docPr id="8" name="Imagen 8"/>
@@ -3201,7 +2977,7 @@
       <w:pPr>
         <w:pStyle w:val="Ttulo3"/>
       </w:pPr>
-      <w:bookmarkStart w:id="15" w:name="_Toc39859800"/>
+      <w:bookmarkStart w:id="15" w:name="_Toc39861108"/>
       <w:r>
         <w:t>Sucursal-Producto</w:t>
       </w:r>
@@ -3218,7 +2994,7 @@
           <w:noProof/>
         </w:rPr>
         <w:drawing>
-          <wp:inline distT="0" distB="0" distL="0" distR="0">
+          <wp:inline distT="0" distB="0" distL="0" distR="0" wp14:anchorId="4C9516D1" wp14:editId="0E9938D4">
             <wp:extent cx="5572125" cy="749935"/>
             <wp:effectExtent l="0" t="0" r="9525" b="0"/>
             <wp:docPr id="9" name="Imagen 9"/>
@@ -3271,7 +3047,7 @@
       <w:pPr>
         <w:pStyle w:val="Ttulo1"/>
       </w:pPr>
-      <w:bookmarkStart w:id="16" w:name="_Toc39859801"/>
+      <w:bookmarkStart w:id="16" w:name="_Toc39861109"/>
       <w:r>
         <w:t>Máquinas de Estado</w:t>
       </w:r>
@@ -3281,13 +3057,13 @@
       <w:pPr>
         <w:pStyle w:val="Ttulo2"/>
       </w:pPr>
-      <w:bookmarkStart w:id="17" w:name="_Toc39859802"/>
+      <w:bookmarkStart w:id="17" w:name="_Toc39861110"/>
       <w:r>
         <w:rPr>
           <w:noProof/>
         </w:rPr>
         <w:drawing>
-          <wp:anchor distT="0" distB="0" distL="114300" distR="114300" simplePos="0" relativeHeight="251661312" behindDoc="1" locked="0" layoutInCell="1" allowOverlap="1">
+          <wp:anchor distT="0" distB="0" distL="114300" distR="114300" simplePos="0" relativeHeight="251661312" behindDoc="1" locked="0" layoutInCell="1" allowOverlap="1" wp14:anchorId="2725DBE2" wp14:editId="72712FC9">
             <wp:simplePos x="0" y="0"/>
             <wp:positionH relativeFrom="margin">
               <wp:align>center</wp:align>
@@ -3373,7 +3149,7 @@
           <w:noProof/>
         </w:rPr>
         <w:drawing>
-          <wp:anchor distT="0" distB="0" distL="114300" distR="114300" simplePos="0" relativeHeight="251662336" behindDoc="1" locked="0" layoutInCell="1" allowOverlap="1">
+          <wp:anchor distT="0" distB="0" distL="114300" distR="114300" simplePos="0" relativeHeight="251662336" behindDoc="1" locked="0" layoutInCell="1" allowOverlap="1" wp14:anchorId="7B43252E" wp14:editId="59F65CF5">
             <wp:simplePos x="0" y="0"/>
             <wp:positionH relativeFrom="margin">
               <wp:align>center</wp:align>
@@ -3443,7 +3219,7 @@
           </wp:anchor>
         </w:drawing>
       </w:r>
-      <w:bookmarkStart w:id="18" w:name="_Toc39859803"/>
+      <w:bookmarkStart w:id="18" w:name="_Toc39861111"/>
       <w:r>
         <w:rPr>
           <w:rStyle w:val="Ttulo2Car"/>
@@ -3462,10 +3238,12 @@
       <w:pPr>
         <w:pStyle w:val="Ttulo1"/>
       </w:pPr>
+      <w:bookmarkStart w:id="19" w:name="_Toc39861112"/>
       <w:r>
         <w:lastRenderedPageBreak/>
         <w:t>Resultados</w:t>
       </w:r>
+      <w:bookmarkEnd w:id="19"/>
     </w:p>
     <w:p>
       <w:pPr>
@@ -3479,16 +3257,13 @@
       </w:pPr>
       <w:r>
         <w:rPr>
-          <w:rFonts w:ascii="Times New Roman" w:hAnsi="Times New Roman" w:cs="Times New Roman"/>
           <w:noProof/>
-          <w:sz w:val="24"/>
-          <w:szCs w:val="24"/>
         </w:rPr>
         <w:drawing>
-          <wp:inline distT="0" distB="0" distL="0" distR="0" wp14:anchorId="0157FC57" wp14:editId="32D92319">
+          <wp:inline distT="0" distB="0" distL="0" distR="0" wp14:anchorId="1E316552" wp14:editId="2A960498">
             <wp:extent cx="5612130" cy="3156585"/>
             <wp:effectExtent l="0" t="0" r="7620" b="5715"/>
-            <wp:docPr id="12" name="Imagen 12"/>
+            <wp:docPr id="20" name="Imagen 20"/>
             <wp:cNvGraphicFramePr>
               <a:graphicFrameLocks xmlns:a="http://schemas.openxmlformats.org/drawingml/2006/main" noChangeAspect="1"/>
             </wp:cNvGraphicFramePr>
@@ -3540,6 +3315,7 @@
     </w:p>
     <w:p>
       <w:pPr>
+        <w:jc w:val="both"/>
         <w:rPr>
           <w:rFonts w:ascii="Times New Roman" w:hAnsi="Times New Roman" w:cs="Times New Roman"/>
           <w:sz w:val="24"/>
@@ -3554,6 +3330,32 @@
         </w:rPr>
         <w:t>Contiene un espacio para ingresar la clave con la que se quiere cifrar y un espacio para indicar si se desea exportar las sucursales, los productos o sucursal-producto.</w:t>
       </w:r>
+      <w:r>
+        <w:rPr>
+          <w:rFonts w:ascii="Times New Roman" w:hAnsi="Times New Roman" w:cs="Times New Roman"/>
+          <w:sz w:val="24"/>
+          <w:szCs w:val="24"/>
+        </w:rPr>
+        <w:t xml:space="preserve"> Al momento de usted ingresar una clave para cifrar (opcional, de entrada, lo realiza con la siguiente clave: </w:t>
+      </w:r>
+      <w:r>
+        <w:rPr>
+          <w:rFonts w:ascii="Times New Roman" w:hAnsi="Times New Roman" w:cs="Times New Roman"/>
+          <w:b/>
+          <w:bCs/>
+          <w:sz w:val="24"/>
+          <w:szCs w:val="24"/>
+        </w:rPr>
+        <w:t>1001100110</w:t>
+      </w:r>
+      <w:r>
+        <w:rPr>
+          <w:rFonts w:ascii="Times New Roman" w:hAnsi="Times New Roman" w:cs="Times New Roman"/>
+          <w:sz w:val="24"/>
+          <w:szCs w:val="24"/>
+        </w:rPr>
+        <w:t>) debe de hacerlo de una longitud de 10 bits. Al exportar la base de datos de cualquiera de las 3 opciones, el archivo en formato TXT se guardará en la carpeta Árboles, dentro de la carpeta de este proyecto.</w:t>
+      </w:r>
     </w:p>
     <w:p>
       <w:pPr>
@@ -3566,10 +3368,10 @@
           <w:noProof/>
         </w:rPr>
         <w:drawing>
-          <wp:inline distT="0" distB="0" distL="0" distR="0" wp14:anchorId="23C2B4CD" wp14:editId="6E5C85BE">
+          <wp:inline distT="0" distB="0" distL="0" distR="0" wp14:anchorId="784CEF23" wp14:editId="4737BD45">
             <wp:extent cx="5612130" cy="3156585"/>
             <wp:effectExtent l="0" t="0" r="7620" b="5715"/>
-            <wp:docPr id="13" name="Imagen 13"/>
+            <wp:docPr id="21" name="Imagen 21"/>
             <wp:cNvGraphicFramePr>
               <a:graphicFrameLocks xmlns:a="http://schemas.openxmlformats.org/drawingml/2006/main" noChangeAspect="1"/>
             </wp:cNvGraphicFramePr>
@@ -3616,11 +3418,13 @@
           <w:sz w:val="24"/>
           <w:szCs w:val="24"/>
         </w:rPr>
+        <w:lastRenderedPageBreak/>
         <w:t>Segunda pantalla: Lista de Sucursales Almacén Eben Ezer.</w:t>
       </w:r>
     </w:p>
     <w:p>
       <w:pPr>
+        <w:jc w:val="both"/>
         <w:rPr>
           <w:rFonts w:ascii="Times New Roman" w:hAnsi="Times New Roman" w:cs="Times New Roman"/>
           <w:sz w:val="24"/>
@@ -3635,6 +3439,38 @@
         </w:rPr>
         <w:t>Muestra al usuario todas las sucursales existentes de Almacén Eben Ezer y un espacio que permite agregar más sucursales para futuros crecimientos.</w:t>
       </w:r>
+      <w:r>
+        <w:rPr>
+          <w:rFonts w:ascii="Times New Roman" w:hAnsi="Times New Roman" w:cs="Times New Roman"/>
+          <w:sz w:val="24"/>
+          <w:szCs w:val="24"/>
+        </w:rPr>
+        <w:t xml:space="preserve"> E</w:t>
+      </w:r>
+      <w:r>
+        <w:rPr>
+          <w:rFonts w:ascii="Times New Roman" w:hAnsi="Times New Roman" w:cs="Times New Roman"/>
+          <w:sz w:val="24"/>
+          <w:szCs w:val="24"/>
+        </w:rPr>
+        <w:t xml:space="preserve">l </w:t>
+      </w:r>
+      <w:r>
+        <w:rPr>
+          <w:rFonts w:ascii="Times New Roman" w:hAnsi="Times New Roman" w:cs="Times New Roman"/>
+          <w:sz w:val="24"/>
+          <w:szCs w:val="24"/>
+        </w:rPr>
+        <w:t>listado se guardará</w:t>
+      </w:r>
+      <w:r>
+        <w:rPr>
+          <w:rFonts w:ascii="Times New Roman" w:hAnsi="Times New Roman" w:cs="Times New Roman"/>
+          <w:sz w:val="24"/>
+          <w:szCs w:val="24"/>
+        </w:rPr>
+        <w:t xml:space="preserve"> en formato TXT en la carpeta Árboles, dentro de la carpeta de este proyecto.</w:t>
+      </w:r>
     </w:p>
     <w:p>
       <w:pPr>
@@ -3646,12 +3482,11 @@
         <w:rPr>
           <w:noProof/>
         </w:rPr>
-        <w:lastRenderedPageBreak/>
         <w:drawing>
-          <wp:inline distT="0" distB="0" distL="0" distR="0" wp14:anchorId="1AE3973D" wp14:editId="66C86ACB">
+          <wp:inline distT="0" distB="0" distL="0" distR="0" wp14:anchorId="336A723C" wp14:editId="3E18565B">
             <wp:extent cx="5612130" cy="3156585"/>
             <wp:effectExtent l="0" t="0" r="7620" b="5715"/>
-            <wp:docPr id="14" name="Imagen 14"/>
+            <wp:docPr id="22" name="Imagen 22"/>
             <wp:cNvGraphicFramePr>
               <a:graphicFrameLocks xmlns:a="http://schemas.openxmlformats.org/drawingml/2006/main" noChangeAspect="1"/>
             </wp:cNvGraphicFramePr>
@@ -3704,18 +3539,20 @@
     <w:p>
       <w:pPr>
         <w:rPr>
+          <w:rFonts w:ascii="Times New Roman" w:hAnsi="Times New Roman" w:cs="Times New Roman"/>
+          <w:sz w:val="24"/>
+          <w:szCs w:val="24"/>
+        </w:rPr>
+      </w:pPr>
+      <w:r>
+        <w:rPr>
           <w:noProof/>
         </w:rPr>
-      </w:pPr>
-      <w:r>
-        <w:rPr>
-          <w:noProof/>
-        </w:rPr>
         <w:drawing>
-          <wp:inline distT="0" distB="0" distL="0" distR="0" wp14:anchorId="4DD50DD4" wp14:editId="0BFC2A9A">
+          <wp:inline distT="0" distB="0" distL="0" distR="0" wp14:anchorId="45F53123" wp14:editId="1A7B9257">
             <wp:extent cx="5612130" cy="3156585"/>
             <wp:effectExtent l="0" t="0" r="7620" b="5715"/>
-            <wp:docPr id="15" name="Imagen 15"/>
+            <wp:docPr id="30" name="Imagen 30"/>
             <wp:cNvGraphicFramePr>
               <a:graphicFrameLocks xmlns:a="http://schemas.openxmlformats.org/drawingml/2006/main" noChangeAspect="1"/>
             </wp:cNvGraphicFramePr>
@@ -3762,62 +3599,8 @@
           <w:sz w:val="24"/>
           <w:szCs w:val="24"/>
         </w:rPr>
-        <w:t>Tercera pantalla: Productos disponibles en Almacén Eben Ezer.</w:t>
-      </w:r>
-    </w:p>
-    <w:p>
-      <w:pPr>
-        <w:rPr>
-          <w:rFonts w:ascii="Times New Roman" w:hAnsi="Times New Roman" w:cs="Times New Roman"/>
-          <w:sz w:val="24"/>
-          <w:szCs w:val="24"/>
-        </w:rPr>
-      </w:pPr>
-      <w:r>
-        <w:rPr>
-          <w:rFonts w:ascii="Times New Roman" w:hAnsi="Times New Roman" w:cs="Times New Roman"/>
-          <w:sz w:val="24"/>
-          <w:szCs w:val="24"/>
-        </w:rPr>
-        <w:t xml:space="preserve">Lista de productos disponibles en Almacén Eben Ezer, además ofrece un espacio para ingresar manualmente productos a la lista y un espacio para ingresar productos en un archivo CSV (formato: </w:t>
-      </w:r>
-      <w:proofErr w:type="spellStart"/>
-      <w:proofErr w:type="gramStart"/>
-      <w:r>
-        <w:rPr>
-          <w:rFonts w:ascii="Times New Roman" w:hAnsi="Times New Roman" w:cs="Times New Roman"/>
-          <w:sz w:val="24"/>
-          <w:szCs w:val="24"/>
-        </w:rPr>
-        <w:t>ID,Nombre</w:t>
-      </w:r>
-      <w:proofErr w:type="gramEnd"/>
-      <w:r>
-        <w:rPr>
-          <w:rFonts w:ascii="Times New Roman" w:hAnsi="Times New Roman" w:cs="Times New Roman"/>
-          <w:sz w:val="24"/>
-          <w:szCs w:val="24"/>
-        </w:rPr>
-        <w:t>,Precio</w:t>
-      </w:r>
-      <w:proofErr w:type="spellEnd"/>
-      <w:r>
-        <w:rPr>
-          <w:rFonts w:ascii="Times New Roman" w:hAnsi="Times New Roman" w:cs="Times New Roman"/>
-          <w:sz w:val="24"/>
-          <w:szCs w:val="24"/>
-        </w:rPr>
-        <w:t>).</w:t>
-      </w:r>
-    </w:p>
-    <w:p>
-      <w:pPr>
-        <w:rPr>
-          <w:rFonts w:ascii="Times New Roman" w:hAnsi="Times New Roman" w:cs="Times New Roman"/>
-          <w:sz w:val="24"/>
-          <w:szCs w:val="24"/>
-        </w:rPr>
-      </w:pPr>
+        <w:t>Pantalla para actualizar datos de una sucursal.</w:t>
+      </w:r>
     </w:p>
     <w:p>
       <w:pPr>
@@ -3831,10 +3614,10 @@
         </w:rPr>
         <w:lastRenderedPageBreak/>
         <w:drawing>
-          <wp:inline distT="0" distB="0" distL="0" distR="0" wp14:anchorId="69933549" wp14:editId="16AF02B0">
+          <wp:inline distT="0" distB="0" distL="0" distR="0" wp14:anchorId="0E47632D" wp14:editId="2166CDB0">
             <wp:extent cx="5612130" cy="3156585"/>
             <wp:effectExtent l="0" t="0" r="7620" b="5715"/>
-            <wp:docPr id="16" name="Imagen 16"/>
+            <wp:docPr id="23" name="Imagen 23"/>
             <wp:cNvGraphicFramePr>
               <a:graphicFrameLocks xmlns:a="http://schemas.openxmlformats.org/drawingml/2006/main" noChangeAspect="1"/>
             </wp:cNvGraphicFramePr>
@@ -3881,42 +3664,57 @@
           <w:sz w:val="24"/>
           <w:szCs w:val="24"/>
         </w:rPr>
-        <w:t>Pantalla en donde se permite el ingreso manual de nuev</w:t>
-      </w:r>
-      <w:r>
-        <w:rPr>
-          <w:rFonts w:ascii="Times New Roman" w:hAnsi="Times New Roman" w:cs="Times New Roman"/>
-          <w:sz w:val="24"/>
-          <w:szCs w:val="24"/>
-        </w:rPr>
-        <w:t>os productos</w:t>
-      </w:r>
-      <w:r>
-        <w:rPr>
-          <w:rFonts w:ascii="Times New Roman" w:hAnsi="Times New Roman" w:cs="Times New Roman"/>
-          <w:sz w:val="24"/>
-          <w:szCs w:val="24"/>
-        </w:rPr>
-        <w:t xml:space="preserve"> al listado anteriormente mostrado.</w:t>
-      </w:r>
-    </w:p>
-    <w:p>
-      <w:pPr>
-        <w:rPr>
-          <w:rFonts w:ascii="Times New Roman" w:hAnsi="Times New Roman" w:cs="Times New Roman"/>
-          <w:sz w:val="24"/>
-          <w:szCs w:val="24"/>
-        </w:rPr>
-      </w:pPr>
-      <w:r>
+        <w:t>Tercera pantalla: Productos disponibles en Almacén Eben Ezer.</w:t>
+      </w:r>
+    </w:p>
+    <w:p>
+      <w:pPr>
+        <w:rPr>
+          <w:rFonts w:ascii="Times New Roman" w:hAnsi="Times New Roman" w:cs="Times New Roman"/>
+          <w:sz w:val="24"/>
+          <w:szCs w:val="24"/>
+        </w:rPr>
+      </w:pPr>
+      <w:r>
+        <w:rPr>
+          <w:rFonts w:ascii="Times New Roman" w:hAnsi="Times New Roman" w:cs="Times New Roman"/>
+          <w:sz w:val="24"/>
+          <w:szCs w:val="24"/>
+        </w:rPr>
+        <w:t>Lista de productos disponibles en Almacén Eben Ezer, además ofrece un espacio para ingresar manualmente productos a la lista y un espacio para ingresar productos en un archivo CSV (formato: ID,Nombre,Precio).</w:t>
+      </w:r>
+      <w:r>
+        <w:rPr>
+          <w:rFonts w:ascii="Times New Roman" w:hAnsi="Times New Roman" w:cs="Times New Roman"/>
+          <w:sz w:val="24"/>
+          <w:szCs w:val="24"/>
+        </w:rPr>
+        <w:t xml:space="preserve"> </w:t>
+      </w:r>
+      <w:r>
+        <w:rPr>
+          <w:rFonts w:ascii="Times New Roman" w:hAnsi="Times New Roman" w:cs="Times New Roman"/>
+          <w:sz w:val="24"/>
+          <w:szCs w:val="24"/>
+        </w:rPr>
+        <w:t>El listado se guardará en formato TXT en la carpeta Árboles, dentro de la carpeta de este proyecto.</w:t>
+      </w:r>
+    </w:p>
+    <w:p>
+      <w:pPr>
         <w:rPr>
           <w:noProof/>
         </w:rPr>
+      </w:pPr>
+      <w:r>
+        <w:rPr>
+          <w:noProof/>
+        </w:rPr>
         <w:drawing>
-          <wp:inline distT="0" distB="0" distL="0" distR="0" wp14:anchorId="6FE67D3F" wp14:editId="34B19DC9">
+          <wp:inline distT="0" distB="0" distL="0" distR="0" wp14:anchorId="46AAE63F" wp14:editId="4CA5F124">
             <wp:extent cx="5612130" cy="3156585"/>
             <wp:effectExtent l="0" t="0" r="7620" b="5715"/>
-            <wp:docPr id="17" name="Imagen 17"/>
+            <wp:docPr id="24" name="Imagen 24"/>
             <wp:cNvGraphicFramePr>
               <a:graphicFrameLocks xmlns:a="http://schemas.openxmlformats.org/drawingml/2006/main" noChangeAspect="1"/>
             </wp:cNvGraphicFramePr>
@@ -3963,34 +3761,24 @@
           <w:sz w:val="24"/>
           <w:szCs w:val="24"/>
         </w:rPr>
-        <w:t>Cuarta pantalla: Movimientos de Productos por Sucursales Almacén Eben Ezer.</w:t>
-      </w:r>
-    </w:p>
-    <w:p>
-      <w:pPr>
-        <w:rPr>
-          <w:rFonts w:ascii="Times New Roman" w:hAnsi="Times New Roman" w:cs="Times New Roman"/>
-          <w:sz w:val="24"/>
-          <w:szCs w:val="24"/>
-        </w:rPr>
-      </w:pPr>
-      <w:r>
-        <w:rPr>
-          <w:rFonts w:ascii="Times New Roman" w:hAnsi="Times New Roman" w:cs="Times New Roman"/>
-          <w:sz w:val="24"/>
-          <w:szCs w:val="24"/>
-        </w:rPr>
-        <w:t>Lista de productos que han sido transferidos de una sucursal a otra y su respectiva cantidad. Además, permite agregar productos a sucursal y transferir unidades.</w:t>
-      </w:r>
-    </w:p>
-    <w:p>
-      <w:pPr>
-        <w:rPr>
-          <w:rFonts w:ascii="Times New Roman" w:hAnsi="Times New Roman" w:cs="Times New Roman"/>
-          <w:sz w:val="24"/>
-          <w:szCs w:val="24"/>
-        </w:rPr>
-      </w:pPr>
+        <w:t>Pantalla en donde se permite el ingreso manual de nuev</w:t>
+      </w:r>
+      <w:r>
+        <w:rPr>
+          <w:rFonts w:ascii="Times New Roman" w:hAnsi="Times New Roman" w:cs="Times New Roman"/>
+          <w:sz w:val="24"/>
+          <w:szCs w:val="24"/>
+        </w:rPr>
+        <w:t>os productos</w:t>
+      </w:r>
+      <w:r>
+        <w:rPr>
+          <w:rFonts w:ascii="Times New Roman" w:hAnsi="Times New Roman" w:cs="Times New Roman"/>
+          <w:sz w:val="24"/>
+          <w:szCs w:val="24"/>
+        </w:rPr>
+        <w:t xml:space="preserve"> al listado anteriormente mostrado.</w:t>
+      </w:r>
     </w:p>
     <w:p>
       <w:pPr>
@@ -4004,10 +3792,10 @@
         </w:rPr>
         <w:lastRenderedPageBreak/>
         <w:drawing>
-          <wp:inline distT="0" distB="0" distL="0" distR="0" wp14:anchorId="58C659A2" wp14:editId="40443B0B">
+          <wp:inline distT="0" distB="0" distL="0" distR="0" wp14:anchorId="20234252" wp14:editId="018F8EE7">
             <wp:extent cx="5612130" cy="3156585"/>
             <wp:effectExtent l="0" t="0" r="7620" b="5715"/>
-            <wp:docPr id="18" name="Imagen 18"/>
+            <wp:docPr id="25" name="Imagen 25"/>
             <wp:cNvGraphicFramePr>
               <a:graphicFrameLocks xmlns:a="http://schemas.openxmlformats.org/drawingml/2006/main" noChangeAspect="1"/>
             </wp:cNvGraphicFramePr>
@@ -4054,24 +3842,26 @@
           <w:sz w:val="24"/>
           <w:szCs w:val="24"/>
         </w:rPr>
-        <w:t>Pantalla para agregar productos a una sucursal.</w:t>
-      </w:r>
-    </w:p>
-    <w:p>
-      <w:pPr>
+        <w:t>Pantalla para actualizar manualmente los datos de la lista de Productos</w:t>
+      </w:r>
+    </w:p>
+    <w:p>
+      <w:pPr>
+        <w:rPr>
+          <w:rFonts w:ascii="Times New Roman" w:hAnsi="Times New Roman" w:cs="Times New Roman"/>
+          <w:sz w:val="24"/>
+          <w:szCs w:val="24"/>
+        </w:rPr>
+      </w:pPr>
+      <w:r>
         <w:rPr>
           <w:noProof/>
         </w:rPr>
-      </w:pPr>
-      <w:r>
-        <w:rPr>
-          <w:noProof/>
-        </w:rPr>
         <w:drawing>
-          <wp:inline distT="0" distB="0" distL="0" distR="0" wp14:anchorId="782782A6" wp14:editId="3218B9F5">
+          <wp:inline distT="0" distB="0" distL="0" distR="0" wp14:anchorId="6BD48C12" wp14:editId="733C376C">
             <wp:extent cx="5612130" cy="3156585"/>
             <wp:effectExtent l="0" t="0" r="7620" b="5715"/>
-            <wp:docPr id="19" name="Imagen 19"/>
+            <wp:docPr id="26" name="Imagen 26"/>
             <wp:cNvGraphicFramePr>
               <a:graphicFrameLocks xmlns:a="http://schemas.openxmlformats.org/drawingml/2006/main" noChangeAspect="1"/>
             </wp:cNvGraphicFramePr>
@@ -4118,12 +3908,248 @@
           <w:sz w:val="24"/>
           <w:szCs w:val="24"/>
         </w:rPr>
+        <w:t>Cuarta pantalla: Movimientos de Productos por Sucursales Almacén Eben Ezer.</w:t>
+      </w:r>
+    </w:p>
+    <w:p>
+      <w:pPr>
+        <w:rPr>
+          <w:rFonts w:ascii="Times New Roman" w:hAnsi="Times New Roman" w:cs="Times New Roman"/>
+          <w:sz w:val="24"/>
+          <w:szCs w:val="24"/>
+        </w:rPr>
+      </w:pPr>
+      <w:r>
+        <w:rPr>
+          <w:rFonts w:ascii="Times New Roman" w:hAnsi="Times New Roman" w:cs="Times New Roman"/>
+          <w:sz w:val="24"/>
+          <w:szCs w:val="24"/>
+        </w:rPr>
+        <w:t>Lista de productos que han sido transferidos de una sucursal a otra y su respectiva cantidad. Además, permite agregar productos a sucursal y transferir unidades.</w:t>
+      </w:r>
+      <w:r>
+        <w:rPr>
+          <w:rFonts w:ascii="Times New Roman" w:hAnsi="Times New Roman" w:cs="Times New Roman"/>
+          <w:sz w:val="24"/>
+          <w:szCs w:val="24"/>
+        </w:rPr>
+        <w:t xml:space="preserve"> </w:t>
+      </w:r>
+      <w:r>
+        <w:rPr>
+          <w:rFonts w:ascii="Times New Roman" w:hAnsi="Times New Roman" w:cs="Times New Roman"/>
+          <w:sz w:val="24"/>
+          <w:szCs w:val="24"/>
+        </w:rPr>
+        <w:t>El listado se guardará en formato TXT en la carpeta Árboles, dentro de la carpeta de este proyecto.</w:t>
+      </w:r>
+    </w:p>
+    <w:p>
+      <w:pPr>
+        <w:rPr>
+          <w:noProof/>
+        </w:rPr>
+      </w:pPr>
+      <w:r>
+        <w:rPr>
+          <w:noProof/>
+        </w:rPr>
+        <w:lastRenderedPageBreak/>
+        <w:drawing>
+          <wp:inline distT="0" distB="0" distL="0" distR="0" wp14:anchorId="2836DCAE" wp14:editId="0189164C">
+            <wp:extent cx="5612130" cy="3156585"/>
+            <wp:effectExtent l="0" t="0" r="7620" b="5715"/>
+            <wp:docPr id="27" name="Imagen 27"/>
+            <wp:cNvGraphicFramePr>
+              <a:graphicFrameLocks xmlns:a="http://schemas.openxmlformats.org/drawingml/2006/main" noChangeAspect="1"/>
+            </wp:cNvGraphicFramePr>
+            <a:graphic xmlns:a="http://schemas.openxmlformats.org/drawingml/2006/main">
+              <a:graphicData uri="http://schemas.openxmlformats.org/drawingml/2006/picture">
+                <pic:pic xmlns:pic="http://schemas.openxmlformats.org/drawingml/2006/picture">
+                  <pic:nvPicPr>
+                    <pic:cNvPr id="1" name=""/>
+                    <pic:cNvPicPr/>
+                  </pic:nvPicPr>
+                  <pic:blipFill>
+                    <a:blip r:embed="rId22"/>
+                    <a:stretch>
+                      <a:fillRect/>
+                    </a:stretch>
+                  </pic:blipFill>
+                  <pic:spPr>
+                    <a:xfrm>
+                      <a:off x="0" y="0"/>
+                      <a:ext cx="5612130" cy="3156585"/>
+                    </a:xfrm>
+                    <a:prstGeom prst="rect">
+                      <a:avLst/>
+                    </a:prstGeom>
+                  </pic:spPr>
+                </pic:pic>
+              </a:graphicData>
+            </a:graphic>
+          </wp:inline>
+        </w:drawing>
+      </w:r>
+    </w:p>
+    <w:p>
+      <w:pPr>
+        <w:rPr>
+          <w:rFonts w:ascii="Times New Roman" w:hAnsi="Times New Roman" w:cs="Times New Roman"/>
+          <w:sz w:val="24"/>
+          <w:szCs w:val="24"/>
+        </w:rPr>
+      </w:pPr>
+      <w:r>
+        <w:rPr>
+          <w:rFonts w:ascii="Times New Roman" w:hAnsi="Times New Roman" w:cs="Times New Roman"/>
+          <w:sz w:val="24"/>
+          <w:szCs w:val="24"/>
+        </w:rPr>
+        <w:t>Pantalla para agregar productos a una sucursal.</w:t>
+      </w:r>
+    </w:p>
+    <w:p>
+      <w:pPr>
+        <w:rPr>
+          <w:noProof/>
+        </w:rPr>
+      </w:pPr>
+      <w:r>
+        <w:rPr>
+          <w:noProof/>
+        </w:rPr>
+        <w:drawing>
+          <wp:inline distT="0" distB="0" distL="0" distR="0" wp14:anchorId="6FF67A7F" wp14:editId="29A82EA2">
+            <wp:extent cx="5612130" cy="3156585"/>
+            <wp:effectExtent l="0" t="0" r="7620" b="5715"/>
+            <wp:docPr id="28" name="Imagen 28"/>
+            <wp:cNvGraphicFramePr>
+              <a:graphicFrameLocks xmlns:a="http://schemas.openxmlformats.org/drawingml/2006/main" noChangeAspect="1"/>
+            </wp:cNvGraphicFramePr>
+            <a:graphic xmlns:a="http://schemas.openxmlformats.org/drawingml/2006/main">
+              <a:graphicData uri="http://schemas.openxmlformats.org/drawingml/2006/picture">
+                <pic:pic xmlns:pic="http://schemas.openxmlformats.org/drawingml/2006/picture">
+                  <pic:nvPicPr>
+                    <pic:cNvPr id="1" name=""/>
+                    <pic:cNvPicPr/>
+                  </pic:nvPicPr>
+                  <pic:blipFill>
+                    <a:blip r:embed="rId23"/>
+                    <a:stretch>
+                      <a:fillRect/>
+                    </a:stretch>
+                  </pic:blipFill>
+                  <pic:spPr>
+                    <a:xfrm>
+                      <a:off x="0" y="0"/>
+                      <a:ext cx="5612130" cy="3156585"/>
+                    </a:xfrm>
+                    <a:prstGeom prst="rect">
+                      <a:avLst/>
+                    </a:prstGeom>
+                  </pic:spPr>
+                </pic:pic>
+              </a:graphicData>
+            </a:graphic>
+          </wp:inline>
+        </w:drawing>
+      </w:r>
+    </w:p>
+    <w:p>
+      <w:pPr>
+        <w:rPr>
+          <w:rFonts w:ascii="Times New Roman" w:hAnsi="Times New Roman" w:cs="Times New Roman"/>
+          <w:sz w:val="24"/>
+          <w:szCs w:val="24"/>
+        </w:rPr>
+      </w:pPr>
+      <w:r>
+        <w:rPr>
+          <w:rFonts w:ascii="Times New Roman" w:hAnsi="Times New Roman" w:cs="Times New Roman"/>
+          <w:sz w:val="24"/>
+          <w:szCs w:val="24"/>
+        </w:rPr>
         <w:t>Pantalla para transferir productos de una sucursal a otra.</w:t>
       </w:r>
     </w:p>
+    <w:p>
+      <w:pPr>
+        <w:rPr>
+          <w:noProof/>
+        </w:rPr>
+      </w:pPr>
+      <w:r>
+        <w:rPr>
+          <w:noProof/>
+        </w:rPr>
+        <w:lastRenderedPageBreak/>
+        <w:drawing>
+          <wp:inline distT="0" distB="0" distL="0" distR="0" wp14:anchorId="4FB2E9AF" wp14:editId="62DAA178">
+            <wp:extent cx="5612130" cy="3156585"/>
+            <wp:effectExtent l="0" t="0" r="7620" b="5715"/>
+            <wp:docPr id="29" name="Imagen 29"/>
+            <wp:cNvGraphicFramePr>
+              <a:graphicFrameLocks xmlns:a="http://schemas.openxmlformats.org/drawingml/2006/main" noChangeAspect="1"/>
+            </wp:cNvGraphicFramePr>
+            <a:graphic xmlns:a="http://schemas.openxmlformats.org/drawingml/2006/main">
+              <a:graphicData uri="http://schemas.openxmlformats.org/drawingml/2006/picture">
+                <pic:pic xmlns:pic="http://schemas.openxmlformats.org/drawingml/2006/picture">
+                  <pic:nvPicPr>
+                    <pic:cNvPr id="1" name=""/>
+                    <pic:cNvPicPr/>
+                  </pic:nvPicPr>
+                  <pic:blipFill>
+                    <a:blip r:embed="rId24"/>
+                    <a:stretch>
+                      <a:fillRect/>
+                    </a:stretch>
+                  </pic:blipFill>
+                  <pic:spPr>
+                    <a:xfrm>
+                      <a:off x="0" y="0"/>
+                      <a:ext cx="5612130" cy="3156585"/>
+                    </a:xfrm>
+                    <a:prstGeom prst="rect">
+                      <a:avLst/>
+                    </a:prstGeom>
+                  </pic:spPr>
+                </pic:pic>
+              </a:graphicData>
+            </a:graphic>
+          </wp:inline>
+        </w:drawing>
+      </w:r>
+    </w:p>
+    <w:p>
+      <w:pPr>
+        <w:rPr>
+          <w:rFonts w:ascii="Times New Roman" w:hAnsi="Times New Roman" w:cs="Times New Roman"/>
+          <w:sz w:val="24"/>
+          <w:szCs w:val="24"/>
+        </w:rPr>
+      </w:pPr>
+      <w:r>
+        <w:rPr>
+          <w:rFonts w:ascii="Times New Roman" w:hAnsi="Times New Roman" w:cs="Times New Roman"/>
+          <w:sz w:val="24"/>
+          <w:szCs w:val="24"/>
+        </w:rPr>
+        <w:t>Pantalla para actualizar el stock de productos.</w:t>
+      </w:r>
+    </w:p>
+    <w:p>
+      <w:pPr>
+        <w:rPr>
+          <w:rFonts w:ascii="Times New Roman" w:hAnsi="Times New Roman" w:cs="Times New Roman"/>
+          <w:sz w:val="24"/>
+          <w:szCs w:val="24"/>
+        </w:rPr>
+      </w:pPr>
+    </w:p>
     <w:sectPr>
-      <w:headerReference w:type="default" r:id="rId23"/>
-      <w:footerReference w:type="default" r:id="rId24"/>
+      <w:headerReference w:type="default" r:id="rId25"/>
+      <w:footerReference w:type="default" r:id="rId26"/>
       <w:pgSz w:w="12240" w:h="15840"/>
       <w:pgMar w:top="1417" w:right="1701" w:bottom="1417" w:left="1701" w:header="708" w:footer="708" w:gutter="0"/>
       <w:cols w:space="708"/>

</xml_diff>